<commit_message>
Updated Intro, lab #1, and lab #2 for TSC 2015
</commit_message>
<xml_diff>
--- a/doc/VivadoRevCtrlLab.docx
+++ b/doc/VivadoRevCtrlLab.docx
@@ -1689,6 +1689,9 @@
       <w:r>
         <w:t>Git revision control</w:t>
       </w:r>
+      <w:r>
+        <w:t xml:space="preserve"> – included with Vivado</w:t>
+      </w:r>
     </w:p>
     <w:p>
       <w:pPr>
@@ -1711,7 +1714,19 @@
         </w:numPr>
       </w:pPr>
       <w:r>
-        <w:t>Vivado 2014.2 System Edition and SDK</w:t>
+        <w:t>Vivado 201</w:t>
+      </w:r>
+      <w:r>
+        <w:t>5</w:t>
+      </w:r>
+      <w:r>
+        <w:t>.</w:t>
+      </w:r>
+      <w:r>
+        <w:t>1</w:t>
+      </w:r>
+      <w:r>
+        <w:t xml:space="preserve"> System Edition and SDK</w:t>
       </w:r>
     </w:p>
     <w:p>
@@ -1948,7 +1963,10 @@
     </w:p>
     <w:p>
       <w:r>
-        <w:t>We will use two different command shells for the labs:</w:t>
+        <w:t>We will us</w:t>
+      </w:r>
+      <w:r>
+        <w:t>ing the Windows command shell for these labs, this gives you the ability to:</w:t>
       </w:r>
     </w:p>
     <w:p>
@@ -1960,7 +1978,10 @@
         </w:numPr>
       </w:pPr>
       <w:r>
-        <w:t>Windows command shell - to run Vivado and make</w:t>
+        <w:t>R</w:t>
+      </w:r>
+      <w:r>
+        <w:t>un Vivado</w:t>
       </w:r>
     </w:p>
     <w:p>
@@ -1972,13 +1993,57 @@
         </w:numPr>
       </w:pPr>
       <w:r>
-        <w:t>Git bash shell - for managing files under revision control</w:t>
+        <w:t xml:space="preserve">Run </w:t>
+      </w:r>
+      <w:r>
+        <w:t>make</w:t>
+      </w:r>
+      <w:r>
+        <w:t xml:space="preserve"> </w:t>
+      </w:r>
+    </w:p>
+    <w:p>
+      <w:pPr>
+        <w:pStyle w:val="ListParagraph"/>
+        <w:numPr>
+          <w:ilvl w:val="0"/>
+          <w:numId w:val="3"/>
+        </w:numPr>
+      </w:pPr>
+      <w:r>
+        <w:t xml:space="preserve">Use </w:t>
+      </w:r>
+      <w:r>
+        <w:t xml:space="preserve">Git </w:t>
+      </w:r>
+      <w:r>
+        <w:t xml:space="preserve">commands </w:t>
+      </w:r>
+      <w:r>
+        <w:t>for managing files under revision control</w:t>
       </w:r>
     </w:p>
     <w:p>
       <w:r>
         <w:lastRenderedPageBreak/>
-        <w:t xml:space="preserve">Open a Windows command shell and call the </w:t>
+        <w:t xml:space="preserve">Note: </w:t>
+      </w:r>
+      <w:r>
+        <w:t xml:space="preserve">If you like you can install GitHub for Windows which will install a Git Shell which you can use. </w:t>
+      </w:r>
+      <w:r>
+        <w:t>An introduction to GitHub for Windows is included in the Prework document (VivadoRevCtrlPrework.docx) in the doc directory.</w:t>
+      </w:r>
+    </w:p>
+    <w:p>
+      <w:r>
+        <w:t xml:space="preserve">Open a Windows command shell and </w:t>
+      </w:r>
+      <w:r>
+        <w:t>change to the directory you extracted the zip to and run</w:t>
+      </w:r>
+      <w:r>
+        <w:t xml:space="preserve"> the </w:t>
       </w:r>
       <w:r>
         <w:rPr>
@@ -1987,208 +2052,55 @@
         <w:t>env.bat</w:t>
       </w:r>
       <w:r>
-        <w:t xml:space="preserve"> script to set up Vivado to run in the shell:</w:t>
-      </w:r>
-    </w:p>
-    <w:p>
-      <w:r>
-        <w:t>call &lt;lab files&gt;\script\env.bat</w:t>
-      </w:r>
-    </w:p>
-    <w:p>
-      <w:r>
-        <w:t xml:space="preserve">This also adds the MinGW UNIX-like commands to your path so you can run the </w:t>
-      </w:r>
-      <w:r>
-        <w:rPr>
-          <w:b/>
-        </w:rPr>
-        <w:t>make</w:t>
-      </w:r>
-      <w:r>
-        <w:t xml:space="preserve"> utility to call Makefiles in the Windows shell.  You can also run other common UNIX commands such ls, cp, rm, mv, and the UNIX find command within the Windows command shell.</w:t>
-      </w:r>
-    </w:p>
-    <w:p>
-      <w:r>
-        <w:t>After calling the script, test your setup by verifying that you can run Vivado from the c</w:t>
-      </w:r>
-      <w:r>
-        <w:t xml:space="preserve">ommand line and you can </w:t>
-      </w:r>
-      <w:r>
-        <w:t>run the make utility:</w:t>
-      </w:r>
-    </w:p>
-    <w:p>
-      <w:pPr>
-        <w:pStyle w:val="NoSpacing"/>
-        <w:rPr>
-          <w:rFonts w:ascii="Consolas" w:hAnsi="Consolas" w:cs="Consolas"/>
-          <w:sz w:val="20"/>
-          <w:szCs w:val="20"/>
-        </w:rPr>
-      </w:pPr>
-      <w:r>
-        <w:rPr>
-          <w:rFonts w:ascii="Consolas" w:hAnsi="Consolas" w:cs="Consolas"/>
-          <w:color w:val="7F7F7F" w:themeColor="text1" w:themeTint="80"/>
-          <w:sz w:val="20"/>
-          <w:szCs w:val="20"/>
-        </w:rPr>
-        <w:t>C:\labs\revCtrl&gt;</w:t>
-      </w:r>
-      <w:r>
-        <w:rPr>
-          <w:rFonts w:ascii="Consolas" w:hAnsi="Consolas" w:cs="Consolas"/>
-          <w:sz w:val="20"/>
-          <w:szCs w:val="20"/>
-        </w:rPr>
-        <w:t>vivado -version</w:t>
-      </w:r>
-    </w:p>
-    <w:p>
-      <w:pPr>
-        <w:pStyle w:val="NoSpacing"/>
-        <w:rPr>
-          <w:rFonts w:ascii="Consolas" w:hAnsi="Consolas" w:cs="Consolas"/>
-          <w:sz w:val="20"/>
-          <w:szCs w:val="20"/>
-        </w:rPr>
-      </w:pPr>
-      <w:r>
-        <w:rPr>
-          <w:rFonts w:ascii="Consolas" w:hAnsi="Consolas" w:cs="Consolas"/>
-          <w:sz w:val="20"/>
-          <w:szCs w:val="20"/>
-        </w:rPr>
-        <w:t>Vivado v2014.4 (64-bit)</w:t>
-      </w:r>
-    </w:p>
-    <w:p>
-      <w:pPr>
-        <w:pStyle w:val="NoSpacing"/>
-        <w:rPr>
-          <w:rFonts w:ascii="Consolas" w:hAnsi="Consolas" w:cs="Consolas"/>
-          <w:sz w:val="20"/>
-          <w:szCs w:val="20"/>
-        </w:rPr>
-      </w:pPr>
-      <w:r>
-        <w:rPr>
-          <w:rFonts w:ascii="Consolas" w:hAnsi="Consolas" w:cs="Consolas"/>
-          <w:sz w:val="20"/>
-          <w:szCs w:val="20"/>
-        </w:rPr>
-        <w:t>SW Build 1071353 on Tue Nov 18 18:29:27 MST 2014</w:t>
-      </w:r>
-    </w:p>
-    <w:p>
-      <w:pPr>
-        <w:pStyle w:val="NoSpacing"/>
-        <w:rPr>
-          <w:rFonts w:ascii="Consolas" w:hAnsi="Consolas" w:cs="Consolas"/>
-          <w:sz w:val="20"/>
-          <w:szCs w:val="20"/>
-        </w:rPr>
-      </w:pPr>
-      <w:r>
-        <w:rPr>
-          <w:rFonts w:ascii="Consolas" w:hAnsi="Consolas" w:cs="Consolas"/>
-          <w:sz w:val="20"/>
-          <w:szCs w:val="20"/>
-        </w:rPr>
-        <w:t>IP Build 1070531 on Tue Nov 18 01:10:18 MST 2014</w:t>
-      </w:r>
-    </w:p>
-    <w:p>
-      <w:pPr>
-        <w:pStyle w:val="NoSpacing"/>
-        <w:rPr>
-          <w:rFonts w:ascii="Consolas" w:hAnsi="Consolas" w:cs="Consolas"/>
-          <w:sz w:val="20"/>
-          <w:szCs w:val="20"/>
-        </w:rPr>
-      </w:pPr>
-      <w:r>
-        <w:rPr>
-          <w:rFonts w:ascii="Consolas" w:hAnsi="Consolas" w:cs="Consolas"/>
-          <w:sz w:val="20"/>
-          <w:szCs w:val="20"/>
-        </w:rPr>
-        <w:t>Copyright 1986-2014 Xilinx, Inc. All Rights Reserved.</w:t>
-      </w:r>
-    </w:p>
-    <w:p>
-      <w:pPr>
-        <w:pStyle w:val="NoSpacing"/>
-        <w:rPr>
-          <w:rFonts w:ascii="Consolas" w:hAnsi="Consolas" w:cs="Consolas"/>
-          <w:sz w:val="20"/>
-          <w:szCs w:val="20"/>
-        </w:rPr>
-      </w:pPr>
-    </w:p>
-    <w:p>
-      <w:pPr>
-        <w:pStyle w:val="NoSpacing"/>
-        <w:rPr>
-          <w:rFonts w:ascii="Consolas" w:hAnsi="Consolas" w:cs="Consolas"/>
-          <w:sz w:val="20"/>
-          <w:szCs w:val="20"/>
-        </w:rPr>
-      </w:pPr>
-      <w:r>
-        <w:rPr>
-          <w:rFonts w:ascii="Consolas" w:hAnsi="Consolas" w:cs="Consolas"/>
-          <w:color w:val="7F7F7F" w:themeColor="text1" w:themeTint="80"/>
-          <w:sz w:val="20"/>
-          <w:szCs w:val="20"/>
-        </w:rPr>
-        <w:t>C:\labs\revCtrl&gt;</w:t>
-      </w:r>
-      <w:r>
-        <w:rPr>
-          <w:rFonts w:ascii="Consolas" w:hAnsi="Consolas" w:cs="Consolas"/>
-          <w:sz w:val="20"/>
-          <w:szCs w:val="20"/>
-        </w:rPr>
-        <w:t>make</w:t>
-      </w:r>
-    </w:p>
-    <w:p>
-      <w:pPr>
-        <w:pStyle w:val="NoSpacing"/>
-      </w:pPr>
-      <w:r>
-        <w:rPr>
-          <w:rFonts w:ascii="Consolas" w:hAnsi="Consolas" w:cs="Consolas"/>
-          <w:sz w:val="20"/>
-          <w:szCs w:val="20"/>
-        </w:rPr>
-        <w:t>make: *** No targets specified and no makefile found.  Stop.</w:t>
-      </w:r>
-    </w:p>
-    <w:p>
-      <w:pPr>
-        <w:pStyle w:val="NoSpacing"/>
-      </w:pPr>
-    </w:p>
-    <w:p>
-      <w:r>
-        <w:t>If you encounter problems, ask your instructor for assistance. Next launch the Git shell from the desktop icon:</w:t>
-      </w:r>
-    </w:p>
-    <w:p>
+        <w:t xml:space="preserve"> script to se</w:t>
+      </w:r>
+      <w:r>
+        <w:t>t up the environment to be able to run Vivado, make and Git commands</w:t>
+      </w:r>
+      <w:r>
+        <w:t>. You will see some commands echoed to the shell</w:t>
+      </w:r>
+      <w:r>
+        <w:t xml:space="preserve"> (</w:t>
+      </w:r>
+      <w:r>
+        <w:fldChar w:fldCharType="begin"/>
+      </w:r>
+      <w:r>
+        <w:instrText xml:space="preserve"> REF _Ref420591105 \h </w:instrText>
+      </w:r>
+      <w:r>
+        <w:fldChar w:fldCharType="separate"/>
+      </w:r>
+      <w:r>
+        <w:t xml:space="preserve">Figure </w:t>
+      </w:r>
       <w:r>
         <w:rPr>
           <w:noProof/>
         </w:rPr>
+        <w:t>1</w:t>
+      </w:r>
+      <w:r>
+        <w:fldChar w:fldCharType="end"/>
+      </w:r>
+      <w:r>
+        <w:t>).</w:t>
+      </w:r>
+    </w:p>
+    <w:p>
+      <w:pPr>
+        <w:keepNext/>
+      </w:pPr>
+      <w:r>
+        <w:rPr>
+          <w:noProof/>
+        </w:rPr>
         <w:drawing>
-          <wp:inline distT="0" distB="0" distL="0" distR="0" wp14:anchorId="04490FD1" wp14:editId="01F08093">
-            <wp:extent cx="742950" cy="695325"/>
-            <wp:effectExtent l="0" t="0" r="0" b="9525"/>
-            <wp:docPr id="4" name="Picture 4"/>
+          <wp:inline distT="0" distB="0" distL="0" distR="0" wp14:anchorId="4D9E87A5" wp14:editId="27B66B96">
+            <wp:extent cx="5943600" cy="1737995"/>
+            <wp:effectExtent l="0" t="0" r="0" b="0"/>
+            <wp:docPr id="11" name="Picture 11"/>
             <wp:cNvGraphicFramePr>
               <a:graphicFrameLocks xmlns:a="http://schemas.openxmlformats.org/drawingml/2006/main" noChangeAspect="1"/>
             </wp:cNvGraphicFramePr>
@@ -2196,36 +2108,23 @@
               <a:graphicData uri="http://schemas.openxmlformats.org/drawingml/2006/picture">
                 <pic:pic xmlns:pic="http://schemas.openxmlformats.org/drawingml/2006/picture">
                   <pic:nvPicPr>
-                    <pic:cNvPr id="0" name="Picture 8"/>
-                    <pic:cNvPicPr>
-                      <a:picLocks noChangeAspect="1" noChangeArrowheads="1"/>
-                    </pic:cNvPicPr>
+                    <pic:cNvPr id="1" name=""/>
+                    <pic:cNvPicPr/>
                   </pic:nvPicPr>
                   <pic:blipFill>
-                    <a:blip r:embed="rId8">
-                      <a:extLst>
-                        <a:ext uri="{28A0092B-C50C-407E-A947-70E740481C1C}">
-                          <a14:useLocalDpi xmlns:a14="http://schemas.microsoft.com/office/drawing/2010/main" val="0"/>
-                        </a:ext>
-                      </a:extLst>
-                    </a:blip>
-                    <a:srcRect/>
+                    <a:blip r:embed="rId8"/>
                     <a:stretch>
                       <a:fillRect/>
                     </a:stretch>
                   </pic:blipFill>
-                  <pic:spPr bwMode="auto">
+                  <pic:spPr>
                     <a:xfrm>
                       <a:off x="0" y="0"/>
-                      <a:ext cx="742950" cy="695325"/>
+                      <a:ext cx="5943600" cy="1737995"/>
                     </a:xfrm>
                     <a:prstGeom prst="rect">
                       <a:avLst/>
                     </a:prstGeom>
-                    <a:noFill/>
-                    <a:ln>
-                      <a:noFill/>
-                    </a:ln>
                   </pic:spPr>
                 </pic:pic>
               </a:graphicData>
@@ -2235,160 +2134,399 @@
       </w:r>
     </w:p>
     <w:p>
-      <w:r>
-        <w:t xml:space="preserve">The Git shell functions just like a bash shell and is pre-configured to run git commands. On Windows the pathname to the </w:t>
+      <w:pPr>
+        <w:pStyle w:val="Caption"/>
+        <w:jc w:val="center"/>
+      </w:pPr>
+      <w:bookmarkStart w:id="6" w:name="_Ref420591105"/>
+      <w:r>
+        <w:t xml:space="preserve">Figure </w:t>
+      </w:r>
+      <w:r>
+        <w:fldChar w:fldCharType="begin"/>
+      </w:r>
+      <w:r>
+        <w:instrText xml:space="preserve"> SEQ Figure </w:instrText>
+      </w:r>
+      <w:r>
+        <w:instrText xml:space="preserve">\* ARABIC </w:instrText>
+      </w:r>
+      <w:r>
+        <w:fldChar w:fldCharType="separate"/>
+      </w:r>
+      <w:r>
+        <w:rPr>
+          <w:noProof/>
+        </w:rPr>
+        <w:t>1</w:t>
+      </w:r>
+      <w:r>
+        <w:rPr>
+          <w:noProof/>
+        </w:rPr>
+        <w:fldChar w:fldCharType="end"/>
+      </w:r>
+      <w:bookmarkEnd w:id="6"/>
+      <w:r>
+        <w:t>: Setting up the shell environment</w:t>
+      </w:r>
+    </w:p>
+    <w:p>
+      <w:r>
+        <w:t>This</w:t>
+      </w:r>
+      <w:r>
+        <w:t xml:space="preserve"> adds the MinGW UNIX-like commands to your path so you can run the </w:t>
       </w:r>
       <w:r>
         <w:rPr>
           <w:b/>
         </w:rPr>
+        <w:t>make</w:t>
+      </w:r>
+      <w:r>
+        <w:t xml:space="preserve"> utility to call Makefiles in the Windows shell.  You can also run other common UNIX commands such ls, cp, rm, mv, and the UNIX find command within the Windows command shell.</w:t>
+      </w:r>
+    </w:p>
+    <w:p>
+      <w:r>
+        <w:t>After calling the script, test your setup by verifying that you can run Vivado</w:t>
+      </w:r>
+      <w:r>
+        <w:t>, make utility and Git</w:t>
+      </w:r>
+      <w:r>
+        <w:t xml:space="preserve"> from the c</w:t>
+      </w:r>
+      <w:r>
+        <w:t>ommand line</w:t>
+      </w:r>
+      <w:r>
+        <w:t>:</w:t>
+      </w:r>
+    </w:p>
+    <w:p>
+      <w:pPr>
+        <w:pStyle w:val="NoSpacing"/>
+        <w:rPr>
+          <w:rFonts w:ascii="Consolas" w:hAnsi="Consolas" w:cs="Consolas"/>
+          <w:sz w:val="20"/>
+          <w:szCs w:val="20"/>
+        </w:rPr>
+      </w:pPr>
+      <w:r>
+        <w:rPr>
+          <w:rFonts w:ascii="Consolas" w:hAnsi="Consolas" w:cs="Consolas"/>
+          <w:color w:val="7F7F7F" w:themeColor="text1" w:themeTint="80"/>
+          <w:sz w:val="20"/>
+          <w:szCs w:val="20"/>
+        </w:rPr>
+        <w:t>C:\labs\revCtrl&gt;</w:t>
+      </w:r>
+      <w:r>
+        <w:rPr>
+          <w:rFonts w:ascii="Consolas" w:hAnsi="Consolas" w:cs="Consolas"/>
+          <w:sz w:val="20"/>
+          <w:szCs w:val="20"/>
+        </w:rPr>
+        <w:t>vivado -version</w:t>
+      </w:r>
+    </w:p>
+    <w:p>
+      <w:pPr>
+        <w:pStyle w:val="NoSpacing"/>
+        <w:rPr>
+          <w:rFonts w:ascii="Consolas" w:hAnsi="Consolas" w:cs="Consolas"/>
+          <w:sz w:val="20"/>
+          <w:szCs w:val="20"/>
+        </w:rPr>
+      </w:pPr>
+      <w:r>
+        <w:rPr>
+          <w:rFonts w:ascii="Consolas" w:hAnsi="Consolas" w:cs="Consolas"/>
+          <w:sz w:val="20"/>
+          <w:szCs w:val="20"/>
+        </w:rPr>
+        <w:t>Vivado v2014.4 (64-bit)</w:t>
+      </w:r>
+    </w:p>
+    <w:p>
+      <w:pPr>
+        <w:pStyle w:val="NoSpacing"/>
+        <w:rPr>
+          <w:rFonts w:ascii="Consolas" w:hAnsi="Consolas" w:cs="Consolas"/>
+          <w:sz w:val="20"/>
+          <w:szCs w:val="20"/>
+        </w:rPr>
+      </w:pPr>
+      <w:r>
+        <w:rPr>
+          <w:rFonts w:ascii="Consolas" w:hAnsi="Consolas" w:cs="Consolas"/>
+          <w:sz w:val="20"/>
+          <w:szCs w:val="20"/>
+        </w:rPr>
+        <w:t>SW Build 1071353 on Tue Nov 18 18:29:27 MST 2014</w:t>
+      </w:r>
+    </w:p>
+    <w:p>
+      <w:pPr>
+        <w:pStyle w:val="NoSpacing"/>
+        <w:rPr>
+          <w:rFonts w:ascii="Consolas" w:hAnsi="Consolas" w:cs="Consolas"/>
+          <w:sz w:val="20"/>
+          <w:szCs w:val="20"/>
+        </w:rPr>
+      </w:pPr>
+      <w:r>
+        <w:rPr>
+          <w:rFonts w:ascii="Consolas" w:hAnsi="Consolas" w:cs="Consolas"/>
+          <w:sz w:val="20"/>
+          <w:szCs w:val="20"/>
+        </w:rPr>
+        <w:t>IP Build 1070531 on Tue Nov 18 01:10:18 MST 2014</w:t>
+      </w:r>
+    </w:p>
+    <w:p>
+      <w:pPr>
+        <w:pStyle w:val="NoSpacing"/>
+        <w:rPr>
+          <w:rFonts w:ascii="Consolas" w:hAnsi="Consolas" w:cs="Consolas"/>
+          <w:sz w:val="20"/>
+          <w:szCs w:val="20"/>
+        </w:rPr>
+      </w:pPr>
+      <w:r>
+        <w:rPr>
+          <w:rFonts w:ascii="Consolas" w:hAnsi="Consolas" w:cs="Consolas"/>
+          <w:sz w:val="20"/>
+          <w:szCs w:val="20"/>
+        </w:rPr>
+        <w:t>Copyright 1986-2014 Xilinx, Inc. All Rights Reserved.</w:t>
+      </w:r>
+    </w:p>
+    <w:p>
+      <w:pPr>
+        <w:pStyle w:val="NoSpacing"/>
+        <w:rPr>
+          <w:rFonts w:ascii="Consolas" w:hAnsi="Consolas" w:cs="Consolas"/>
+          <w:sz w:val="20"/>
+          <w:szCs w:val="20"/>
+        </w:rPr>
+      </w:pPr>
+    </w:p>
+    <w:p>
+      <w:pPr>
+        <w:pStyle w:val="NoSpacing"/>
+        <w:rPr>
+          <w:rFonts w:ascii="Consolas" w:hAnsi="Consolas" w:cs="Consolas"/>
+          <w:sz w:val="20"/>
+          <w:szCs w:val="20"/>
+        </w:rPr>
+      </w:pPr>
+      <w:r>
+        <w:rPr>
+          <w:rFonts w:ascii="Consolas" w:hAnsi="Consolas" w:cs="Consolas"/>
+          <w:color w:val="7F7F7F" w:themeColor="text1" w:themeTint="80"/>
+          <w:sz w:val="20"/>
+          <w:szCs w:val="20"/>
+        </w:rPr>
+        <w:t>C:\labs\revCtrl&gt;</w:t>
+      </w:r>
+      <w:r>
+        <w:rPr>
+          <w:rFonts w:ascii="Consolas" w:hAnsi="Consolas" w:cs="Consolas"/>
+          <w:sz w:val="20"/>
+          <w:szCs w:val="20"/>
+        </w:rPr>
+        <w:t>make</w:t>
+      </w:r>
+    </w:p>
+    <w:p>
+      <w:pPr>
+        <w:pStyle w:val="NoSpacing"/>
+      </w:pPr>
+      <w:r>
+        <w:rPr>
+          <w:rFonts w:ascii="Consolas" w:hAnsi="Consolas" w:cs="Consolas"/>
+          <w:sz w:val="20"/>
+          <w:szCs w:val="20"/>
+        </w:rPr>
+        <w:t>make: *** No targets specified and no makefile found.  Stop.</w:t>
+      </w:r>
+    </w:p>
+    <w:p>
+      <w:pPr>
+        <w:pStyle w:val="NoSpacing"/>
+      </w:pPr>
+    </w:p>
+    <w:p>
+      <w:pPr>
+        <w:pStyle w:val="NoSpacing"/>
+      </w:pPr>
+      <w:r>
+        <w:rPr>
+          <w:rFonts w:ascii="Consolas" w:hAnsi="Consolas" w:cs="Consolas"/>
+          <w:color w:val="7F7F7F" w:themeColor="text1" w:themeTint="80"/>
+          <w:sz w:val="20"/>
+          <w:szCs w:val="20"/>
+        </w:rPr>
         <w:t>C:\</w:t>
       </w:r>
       <w:r>
-        <w:t xml:space="preserve"> drive is </w:t>
+        <w:rPr>
+          <w:rFonts w:ascii="Consolas" w:hAnsi="Consolas" w:cs="Consolas"/>
+          <w:color w:val="7F7F7F" w:themeColor="text1" w:themeTint="80"/>
+          <w:sz w:val="20"/>
+          <w:szCs w:val="20"/>
+        </w:rPr>
+        <w:t>labs</w:t>
+      </w:r>
+      <w:r>
+        <w:rPr>
+          <w:rFonts w:ascii="Consolas" w:hAnsi="Consolas" w:cs="Consolas"/>
+          <w:color w:val="7F7F7F" w:themeColor="text1" w:themeTint="80"/>
+          <w:sz w:val="20"/>
+          <w:szCs w:val="20"/>
+        </w:rPr>
+        <w:t>\revCtrl&gt;</w:t>
+      </w:r>
+      <w:r>
+        <w:t>git --version</w:t>
+      </w:r>
+    </w:p>
+    <w:p>
+      <w:pPr>
+        <w:pStyle w:val="NoSpacing"/>
+      </w:pPr>
+      <w:r>
+        <w:t>git version 1.9.5.msysgit.0</w:t>
+      </w:r>
+    </w:p>
+    <w:p>
+      <w:pPr>
+        <w:pStyle w:val="NoSpacing"/>
+      </w:pPr>
+    </w:p>
+    <w:p>
+      <w:r>
+        <w:t xml:space="preserve">If you encounter problems, ask your instructor for assistance. </w:t>
+      </w:r>
+    </w:p>
+    <w:p>
+      <w:pPr>
+        <w:pStyle w:val="Heading2"/>
+      </w:pPr>
+      <w:bookmarkStart w:id="7" w:name="_Toc411324205"/>
+      <w:bookmarkStart w:id="8" w:name="_Toc411524401"/>
+      <w:r>
+        <w:t xml:space="preserve">About the </w:t>
+      </w:r>
+      <w:r>
+        <w:t>Lab Questions</w:t>
+      </w:r>
+      <w:bookmarkEnd w:id="7"/>
+      <w:bookmarkEnd w:id="8"/>
+    </w:p>
+    <w:p>
+      <w:r>
+        <w:t>The</w:t>
+      </w:r>
+      <w:r>
+        <w:t xml:space="preserve"> </w:t>
+      </w:r>
+      <w:r>
+        <w:t xml:space="preserve">lab </w:t>
+      </w:r>
+      <w:r>
+        <w:t xml:space="preserve">questions </w:t>
+      </w:r>
+      <w:r>
+        <w:t>intend</w:t>
+      </w:r>
+      <w:r>
+        <w:t xml:space="preserve"> </w:t>
+      </w:r>
+      <w:r>
+        <w:t xml:space="preserve">to provoke thought and help enhance the learning experience. Although some space is provided </w:t>
+      </w:r>
+      <w:r>
+        <w:t xml:space="preserve">you </w:t>
+      </w:r>
+      <w:r>
+        <w:t>need not</w:t>
+      </w:r>
+      <w:r>
+        <w:t xml:space="preserve"> record w</w:t>
+      </w:r>
+      <w:r>
+        <w:t>ritten answers unless you wish. The answers are provided in a separate document.</w:t>
+      </w:r>
+    </w:p>
+    <w:p>
+      <w:pPr>
+        <w:pStyle w:val="Heading1"/>
+      </w:pPr>
+      <w:bookmarkStart w:id="9" w:name="_Toc411324206"/>
+      <w:bookmarkStart w:id="10" w:name="_Toc411524402"/>
+      <w:r>
+        <w:lastRenderedPageBreak/>
+        <w:t xml:space="preserve">Lab 1 : </w:t>
+      </w:r>
+      <w:r>
+        <w:t>Simple RTL Project</w:t>
+      </w:r>
+      <w:bookmarkEnd w:id="9"/>
+      <w:bookmarkEnd w:id="10"/>
+    </w:p>
+    <w:p>
+      <w:r>
+        <w:t>In this lab we will start wi</w:t>
+      </w:r>
+      <w:r>
+        <w:t xml:space="preserve">th a </w:t>
+      </w:r>
+      <w:r>
+        <w:t>very simple design</w:t>
+      </w:r>
+      <w:r>
+        <w:t xml:space="preserve"> </w:t>
       </w:r>
       <w:r>
         <w:rPr>
           <w:b/>
         </w:rPr>
-        <w:t>/c/</w:t>
-      </w:r>
-      <w:r>
-        <w:t xml:space="preserve">, so for example the folder </w:t>
-      </w:r>
-      <w:r>
-        <w:rPr>
-          <w:b/>
-        </w:rPr>
-        <w:t>C:\labs\revCtrl</w:t>
-      </w:r>
-      <w:r>
-        <w:t xml:space="preserve"> is accessed using </w:t>
-      </w:r>
-      <w:r>
-        <w:rPr>
-          <w:b/>
-        </w:rPr>
-        <w:t>/c/labs/revCtrl</w:t>
-      </w:r>
-      <w:r>
-        <w:t>.</w:t>
+        <w:t>top</w:t>
+      </w:r>
+      <w:r>
+        <w:t xml:space="preserve"> </w:t>
+      </w:r>
+      <w:r>
+        <w:t>to</w:t>
+      </w:r>
+      <w:r>
+        <w:t xml:space="preserve"> </w:t>
+      </w:r>
+      <w:r>
+        <w:t>see</w:t>
+      </w:r>
+      <w:r>
+        <w:t xml:space="preserve"> how revision control works with Vivado. </w:t>
+      </w:r>
+      <w:r>
+        <w:t>Our overall goal is to determine the minimum set of files to regenerate top and place those files under revision control. Throughout the labs we will use the project-based flow for simplicity but the concepts can be extended to fit non-project flows.</w:t>
       </w:r>
     </w:p>
     <w:p>
       <w:pPr>
         <w:pStyle w:val="Heading2"/>
       </w:pPr>
-      <w:bookmarkStart w:id="6" w:name="_Toc411324205"/>
-      <w:bookmarkStart w:id="7" w:name="_Toc411524401"/>
-      <w:r>
-        <w:t xml:space="preserve">About the </w:t>
-      </w:r>
-      <w:r>
-        <w:t>Lab Questions</w:t>
-      </w:r>
-      <w:bookmarkEnd w:id="6"/>
-      <w:bookmarkEnd w:id="7"/>
-    </w:p>
-    <w:p>
-      <w:r>
-        <w:t>The</w:t>
-      </w:r>
-      <w:r>
-        <w:t xml:space="preserve"> </w:t>
-      </w:r>
-      <w:r>
-        <w:t xml:space="preserve">lab </w:t>
-      </w:r>
-      <w:r>
-        <w:t xml:space="preserve">questions </w:t>
-      </w:r>
-      <w:r>
-        <w:t>intend</w:t>
-      </w:r>
-      <w:r>
-        <w:t xml:space="preserve"> </w:t>
-      </w:r>
-      <w:r>
-        <w:t xml:space="preserve">to provoke thought and help enhance the learning experience. Although some space is provided </w:t>
-      </w:r>
-      <w:r>
-        <w:t xml:space="preserve">you </w:t>
-      </w:r>
-      <w:r>
-        <w:t>need not</w:t>
-      </w:r>
-      <w:r>
-        <w:t xml:space="preserve"> record w</w:t>
-      </w:r>
-      <w:r>
-        <w:t>ritten answers unless you wish. The answers are provided in a separate document.</w:t>
-      </w:r>
-    </w:p>
-    <w:p>
-      <w:pPr>
-        <w:pStyle w:val="Heading1"/>
-      </w:pPr>
-      <w:bookmarkStart w:id="8" w:name="_Toc411324206"/>
-      <w:bookmarkStart w:id="9" w:name="_Toc411524402"/>
-      <w:r>
-        <w:t xml:space="preserve">Lab 1 : </w:t>
-      </w:r>
-      <w:r>
-        <w:t>Simple RTL Project</w:t>
-      </w:r>
-      <w:bookmarkEnd w:id="8"/>
-      <w:bookmarkEnd w:id="9"/>
-    </w:p>
-    <w:p>
-      <w:r>
-        <w:t>In this lab we will start wi</w:t>
-      </w:r>
-      <w:r>
-        <w:t xml:space="preserve">th a </w:t>
-      </w:r>
-      <w:r>
-        <w:t>very simple design</w:t>
-      </w:r>
-      <w:r>
-        <w:t xml:space="preserve"> </w:t>
-      </w:r>
-      <w:r>
-        <w:rPr>
-          <w:b/>
-        </w:rPr>
-        <w:t>top</w:t>
-      </w:r>
-      <w:r>
-        <w:t xml:space="preserve"> </w:t>
-      </w:r>
-      <w:r>
-        <w:t>to</w:t>
-      </w:r>
-      <w:r>
-        <w:t xml:space="preserve"> </w:t>
-      </w:r>
-      <w:r>
-        <w:t>see</w:t>
-      </w:r>
-      <w:r>
-        <w:t xml:space="preserve"> how revision control works with Vivado. </w:t>
-      </w:r>
-      <w:r>
-        <w:t>Our overall goal is to determine the minimum set of files to regenerate top and place those files under revision control. Throughout the labs we will use the project-based flow for simplicity but the concepts can be extended to fit non-project flows.</w:t>
-      </w:r>
-    </w:p>
-    <w:p>
-      <w:pPr>
-        <w:pStyle w:val="Heading2"/>
-      </w:pPr>
-      <w:bookmarkStart w:id="10" w:name="_Toc411324207"/>
-      <w:bookmarkStart w:id="11" w:name="_Toc411524403"/>
+      <w:bookmarkStart w:id="11" w:name="_Toc411324207"/>
+      <w:bookmarkStart w:id="12" w:name="_Toc411524403"/>
       <w:r>
         <w:t>Lab Procedure</w:t>
       </w:r>
-      <w:bookmarkEnd w:id="10"/>
       <w:bookmarkEnd w:id="11"/>
+      <w:bookmarkEnd w:id="12"/>
     </w:p>
     <w:p>
       <w:pPr>
@@ -2413,10 +2551,15 @@
     </w:p>
     <w:p>
       <w:r>
-        <w:lastRenderedPageBreak/>
+        <w:rPr>
+          <w:b/>
+        </w:rPr>
         <w:t>Question 1-1</w:t>
       </w:r>
       <w:r>
+        <w:rPr>
+          <w:b/>
+        </w:rPr>
         <w:t>a</w:t>
       </w:r>
       <w:r>
@@ -2473,7 +2616,7 @@
           <w:sz w:val="20"/>
           <w:szCs w:val="20"/>
         </w:rPr>
-        <w:t xml:space="preserve">vivado -source </w:t>
+        <w:t xml:space="preserve">vivado </w:t>
       </w:r>
       <w:r>
         <w:rPr>
@@ -2481,12 +2624,34 @@
           <w:sz w:val="20"/>
           <w:szCs w:val="20"/>
         </w:rPr>
+        <w:t xml:space="preserve">–mode batch </w:t>
+      </w:r>
+      <w:r>
+        <w:rPr>
+          <w:rFonts w:ascii="Consolas" w:hAnsi="Consolas" w:cs="Consolas"/>
+          <w:sz w:val="20"/>
+          <w:szCs w:val="20"/>
+        </w:rPr>
+        <w:t xml:space="preserve">-source </w:t>
+      </w:r>
+      <w:r>
+        <w:rPr>
+          <w:rFonts w:ascii="Consolas" w:hAnsi="Consolas" w:cs="Consolas"/>
+          <w:sz w:val="20"/>
+          <w:szCs w:val="20"/>
+        </w:rPr>
         <w:t>..\scripts\setup_simple.tcl</w:t>
       </w:r>
     </w:p>
     <w:p>
       <w:r>
-        <w:t xml:space="preserve">Question 1-1b: The script uses </w:t>
+        <w:rPr>
+          <w:b/>
+        </w:rPr>
+        <w:t>Question 1-1b</w:t>
+      </w:r>
+      <w:r>
+        <w:t xml:space="preserve">: The script uses </w:t>
       </w:r>
       <w:r>
         <w:rPr>
@@ -2526,18 +2691,30 @@
         <w:t>compile.tcl</w:t>
       </w:r>
       <w:r>
-        <w:t>.</w:t>
-      </w:r>
-    </w:p>
-    <w:p>
-      <w:r>
-        <w:t>Question 1-2a: What is the purpose of this script?</w:t>
+        <w:t xml:space="preserve"> in the scripts directory.</w:t>
+      </w:r>
+    </w:p>
+    <w:p>
+      <w:r>
+        <w:rPr>
+          <w:b/>
+        </w:rPr>
+        <w:t>Question 1-2a</w:t>
+      </w:r>
+      <w:r>
+        <w:t>: What is the purpose of this script?</w:t>
       </w:r>
     </w:p>
     <w:p/>
     <w:p>
       <w:r>
-        <w:t xml:space="preserve">Question 1-2b: What </w:t>
+        <w:rPr>
+          <w:b/>
+        </w:rPr>
+        <w:t>Question 1-2b</w:t>
+      </w:r>
+      <w:r>
+        <w:t xml:space="preserve">: What </w:t>
       </w:r>
       <w:r>
         <w:rPr>
@@ -2571,46 +2748,56 @@
         </w:numPr>
       </w:pPr>
       <w:r>
-        <w:t xml:space="preserve">Next cd to the </w:t>
+        <w:t xml:space="preserve">Next copy the makefile </w:t>
       </w:r>
       <w:r>
         <w:rPr>
           <w:b/>
         </w:rPr>
+        <w:t>Makefile_simple</w:t>
+      </w:r>
+      <w:r>
+        <w:t xml:space="preserve"> </w:t>
+      </w:r>
+      <w:r>
+        <w:t xml:space="preserve">from the scripts directory </w:t>
+      </w:r>
+      <w:r>
+        <w:t xml:space="preserve">into </w:t>
+      </w:r>
+      <w:r>
+        <w:t xml:space="preserve">the </w:t>
+      </w:r>
+      <w:r>
         <w:t>work</w:t>
       </w:r>
       <w:r>
-        <w:t xml:space="preserve"> directory and copy the makefile </w:t>
-      </w:r>
-      <w:bookmarkStart w:id="12" w:name="_GoBack"/>
+        <w:t xml:space="preserve"> </w:t>
+      </w:r>
+      <w:r>
+        <w:t xml:space="preserve">directory and rename it to </w:t>
+      </w:r>
       <w:r>
         <w:rPr>
           <w:b/>
         </w:rPr>
-        <w:t>Makefile_simple</w:t>
-      </w:r>
-      <w:bookmarkEnd w:id="12"/>
-      <w:r>
-        <w:t xml:space="preserve"> into work</w:t>
-      </w:r>
-      <w:r>
-        <w:t xml:space="preserve"> with the name </w:t>
-      </w:r>
+        <w:t>Makefile</w:t>
+      </w:r>
+      <w:r>
+        <w:t>.</w:t>
+      </w:r>
+    </w:p>
+    <w:p>
       <w:r>
         <w:rPr>
           <w:b/>
         </w:rPr>
-        <w:t>Makefile</w:t>
-      </w:r>
-      <w:r>
-        <w:t>.</w:t>
-      </w:r>
-    </w:p>
-    <w:p>
-      <w:r>
         <w:t>Question 1-3</w:t>
       </w:r>
       <w:r>
+        <w:rPr>
+          <w:b/>
+        </w:rPr>
         <w:t>a</w:t>
       </w:r>
       <w:r>
@@ -2632,13 +2819,25 @@
     <w:p/>
     <w:p>
       <w:r>
-        <w:t>Question 1-3b: Name a variable used in the makefile, and at least one advantage of using variables. What is the syntax for dereferencing a variable?</w:t>
+        <w:rPr>
+          <w:b/>
+        </w:rPr>
+        <w:t>Question 1-3b</w:t>
+      </w:r>
+      <w:r>
+        <w:t>: Name a variable used in the makefile, and at least one advantage of using variables. What is the syntax for dereferencing a variable?</w:t>
       </w:r>
     </w:p>
     <w:p/>
     <w:p>
       <w:r>
-        <w:t>Question 1-3c: What is the first character of a line containing a makefile rule?</w:t>
+        <w:rPr>
+          <w:b/>
+        </w:rPr>
+        <w:t>Question 1-3c</w:t>
+      </w:r>
+      <w:r>
+        <w:t>: What is the first character of a line containing a makefile rule?</w:t>
       </w:r>
     </w:p>
     <w:p/>
@@ -2668,7 +2867,13 @@
     </w:p>
     <w:p>
       <w:r>
-        <w:t>Question 1-4: What are the dependencies for the compile target?</w:t>
+        <w:rPr>
+          <w:b/>
+        </w:rPr>
+        <w:t>Question 1-4</w:t>
+      </w:r>
+      <w:r>
+        <w:t>: What are the dependencies for the compile target?</w:t>
       </w:r>
     </w:p>
     <w:p>
@@ -2715,7 +2920,6 @@
           <w:sz w:val="20"/>
           <w:szCs w:val="20"/>
         </w:rPr>
-        <w:lastRenderedPageBreak/>
         <w:t>make clean</w:t>
       </w:r>
     </w:p>
@@ -2747,9 +2951,15 @@
     </w:p>
     <w:p>
       <w:r>
+        <w:rPr>
+          <w:b/>
+        </w:rPr>
         <w:t>Question 1-5</w:t>
       </w:r>
       <w:r>
+        <w:rPr>
+          <w:b/>
+        </w:rPr>
         <w:t>a</w:t>
       </w:r>
       <w:r>
@@ -2847,7 +3057,13 @@
     </w:p>
     <w:p>
       <w:r>
-        <w:t xml:space="preserve">Question 1-5b: Why does make report that </w:t>
+        <w:rPr>
+          <w:b/>
+        </w:rPr>
+        <w:t>Question 1-5b</w:t>
+      </w:r>
+      <w:r>
+        <w:t xml:space="preserve">: Why does make report that </w:t>
       </w:r>
       <w:r>
         <w:t>“</w:t>
@@ -2873,7 +3089,16 @@
         </w:numPr>
       </w:pPr>
       <w:r>
-        <w:t>Check the files into the Git repository.</w:t>
+        <w:t>Check th</w:t>
+      </w:r>
+      <w:r>
+        <w:t xml:space="preserve">e files into the Git repository. Change to the root directory </w:t>
+      </w:r>
+      <w:r>
+        <w:t xml:space="preserve">of the lab </w:t>
+      </w:r>
+      <w:r>
+        <w:t>(cd ..).</w:t>
       </w:r>
     </w:p>
     <w:p>
@@ -2885,9 +3110,6 @@
         </w:numPr>
       </w:pPr>
       <w:r>
-        <w:t xml:space="preserve">Switch to the Git Shell. </w:t>
-      </w:r>
-      <w:r>
         <w:t xml:space="preserve">Create the Git repository in the </w:t>
       </w:r>
       <w:r>
@@ -2958,7 +3180,16 @@
         <w:t xml:space="preserve">Check in </w:t>
       </w:r>
       <w:r>
-        <w:t xml:space="preserve">all design directories except for </w:t>
+        <w:t>the following</w:t>
+      </w:r>
+      <w:r>
+        <w:t xml:space="preserve"> directories</w:t>
+      </w:r>
+      <w:r>
+        <w:t>: (never check in</w:t>
+      </w:r>
+      <w:r>
+        <w:t xml:space="preserve"> </w:t>
       </w:r>
       <w:r>
         <w:rPr>
@@ -2967,7 +3198,7 @@
         <w:t>work</w:t>
       </w:r>
       <w:r>
-        <w:t>:</w:t>
+        <w:t>):</w:t>
       </w:r>
     </w:p>
     <w:p>
@@ -3133,9 +3364,16 @@
     <w:p>
       <w:pPr>
         <w:pStyle w:val="ListParagraph"/>
-      </w:pPr>
-      <w:r>
-        <w:t xml:space="preserve">Question 1-6: Bonus question: List the minimum set of files required to regenerate the top bitstream. These </w:t>
+        <w:ind w:left="0"/>
+      </w:pPr>
+      <w:r>
+        <w:rPr>
+          <w:b/>
+        </w:rPr>
+        <w:t>Question 1-6</w:t>
+      </w:r>
+      <w:r>
+        <w:t xml:space="preserve">: Bonus question: List the minimum set of files required to regenerate the top bitstream. These </w:t>
       </w:r>
       <w:r>
         <w:t>would also be</w:t>
@@ -3149,16 +3387,6 @@
       <w:r>
         <w:t>files to be placed under revision control.</w:t>
       </w:r>
-    </w:p>
-    <w:p>
-      <w:pPr>
-        <w:pStyle w:val="ListParagraph"/>
-      </w:pPr>
-    </w:p>
-    <w:p>
-      <w:pPr>
-        <w:pStyle w:val="ListParagraph"/>
-      </w:pPr>
     </w:p>
     <w:p>
       <w:pPr>
@@ -3189,6 +3417,7 @@
         </w:numPr>
       </w:pPr>
       <w:r>
+        <w:lastRenderedPageBreak/>
         <w:t>Working with</w:t>
       </w:r>
       <w:r>
@@ -3243,7 +3472,6 @@
       <w:bookmarkStart w:id="15" w:name="_Toc411324209"/>
       <w:bookmarkStart w:id="16" w:name="_Toc411524405"/>
       <w:r>
-        <w:lastRenderedPageBreak/>
         <w:t>Lab 2</w:t>
       </w:r>
       <w:r>
@@ -3320,7 +3548,13 @@
     </w:p>
     <w:p>
       <w:r>
-        <w:t>Question 2-1a:</w:t>
+        <w:rPr>
+          <w:b/>
+        </w:rPr>
+        <w:t>Question 2-1a</w:t>
+      </w:r>
+      <w:r>
+        <w:t>:</w:t>
       </w:r>
       <w:r>
         <w:t xml:space="preserve"> What would be a good starting point, if you needed to generate such a script?</w:t>
@@ -3329,25 +3563,49 @@
     <w:p/>
     <w:p>
       <w:r>
-        <w:t>Question 2-1b: Which command chooses the IP to be configured?</w:t>
+        <w:rPr>
+          <w:b/>
+        </w:rPr>
+        <w:t>Question 2-1b</w:t>
+      </w:r>
+      <w:r>
+        <w:t>: Which command chooses the IP to be configured?</w:t>
       </w:r>
     </w:p>
     <w:p/>
     <w:p>
       <w:r>
-        <w:t>Question 2-1c: Which command configures the IP with the user-desired settings?</w:t>
+        <w:rPr>
+          <w:b/>
+        </w:rPr>
+        <w:t>Question 2-1c</w:t>
+      </w:r>
+      <w:r>
+        <w:t>: Which command configures the IP with the user-desired settings?</w:t>
       </w:r>
     </w:p>
     <w:p/>
     <w:p>
       <w:r>
-        <w:t>Question 2-1d: In which directory will you find the results once IP generation is finished?</w:t>
+        <w:rPr>
+          <w:b/>
+        </w:rPr>
+        <w:t>Question 2-1d</w:t>
+      </w:r>
+      <w:r>
+        <w:t>: In which directory will you find the results once IP generation is finished?</w:t>
       </w:r>
     </w:p>
     <w:p/>
     <w:p>
       <w:r>
-        <w:t>Question 2-1e: What is the purpose of the .ip.done file?</w:t>
+        <w:rPr>
+          <w:b/>
+        </w:rPr>
+        <w:t>Question 2-1e</w:t>
+      </w:r>
+      <w:r>
+        <w:t>: What is the purpose of the .ip.done file?</w:t>
       </w:r>
     </w:p>
     <w:p/>
@@ -3368,7 +3626,13 @@
     </w:p>
     <w:p>
       <w:r>
-        <w:t>Question 2-2: What is the command to make the AXI IIC IP target?</w:t>
+        <w:rPr>
+          <w:b/>
+        </w:rPr>
+        <w:t>Question 2-2</w:t>
+      </w:r>
+      <w:r>
+        <w:t>: What is the command to make the AXI IIC IP target?</w:t>
       </w:r>
     </w:p>
     <w:p/>
@@ -3381,14 +3645,31 @@
         </w:numPr>
       </w:pPr>
       <w:r>
-        <w:t>Make the IP target.</w:t>
-      </w:r>
-    </w:p>
-    <w:p>
-      <w:r>
+        <w:t>Make the IP target</w:t>
+      </w:r>
+      <w:r>
+        <w:t xml:space="preserve">:    </w:t>
+      </w:r>
+      <w:r>
+        <w:rPr>
+          <w:rFonts w:ascii="Consolas" w:hAnsi="Consolas" w:cs="Consolas"/>
+          <w:sz w:val="20"/>
+          <w:szCs w:val="20"/>
+        </w:rPr>
+        <w:t>make ip</w:t>
+      </w:r>
+    </w:p>
+    <w:p>
+      <w:r>
+        <w:rPr>
+          <w:b/>
+        </w:rPr>
         <w:t>Question 2-3</w:t>
       </w:r>
       <w:r>
+        <w:rPr>
+          <w:b/>
+        </w:rPr>
         <w:t>a</w:t>
       </w:r>
       <w:r>
@@ -3407,7 +3688,13 @@
     <w:p/>
     <w:p>
       <w:r>
-        <w:t>Question 2-3b: If only the IP source is reused but not the output products, then what files are needed?</w:t>
+        <w:rPr>
+          <w:b/>
+        </w:rPr>
+        <w:t>Question 2-3b</w:t>
+      </w:r>
+      <w:r>
+        <w:t>: If only the IP source is reused but not the output products, then what files are needed?</w:t>
       </w:r>
     </w:p>
     <w:p/>
@@ -3420,14 +3707,19 @@
         </w:numPr>
       </w:pPr>
       <w:r>
-        <w:lastRenderedPageBreak/>
-        <w:t xml:space="preserve">Place the generated IP </w:t>
+        <w:t>Now we will p</w:t>
+      </w:r>
+      <w:r>
+        <w:t xml:space="preserve">lace the generated IP </w:t>
       </w:r>
       <w:r>
         <w:t xml:space="preserve">and its output products </w:t>
       </w:r>
       <w:r>
-        <w:t xml:space="preserve">under revision control. First copy the necessary files or directories into the lab root directory. There should be a directory </w:t>
+        <w:t xml:space="preserve">under revision control. </w:t>
+      </w:r>
+      <w:r>
+        <w:t xml:space="preserve">In the lab root directory you will see a directory called </w:t>
       </w:r>
       <w:r>
         <w:rPr>
@@ -3436,19 +3728,46 @@
         <w:t>ip</w:t>
       </w:r>
       <w:r>
-        <w:t xml:space="preserve"> containing these files </w:t>
-      </w:r>
-      <w:r>
-        <w:t xml:space="preserve">in the </w:t>
+        <w:t xml:space="preserve">. In the </w:t>
       </w:r>
       <w:r>
         <w:rPr>
           <w:b/>
         </w:rPr>
+        <w:t xml:space="preserve">work </w:t>
+      </w:r>
+      <w:r>
+        <w:t>directory t</w:t>
+      </w:r>
+      <w:r>
+        <w:t xml:space="preserve">here should </w:t>
+      </w:r>
+      <w:r>
+        <w:t xml:space="preserve">now be a directory also called </w:t>
+      </w:r>
+      <w:r>
+        <w:rPr>
+          <w:b/>
+        </w:rPr>
+        <w:t>ip</w:t>
+      </w:r>
+      <w:r>
+        <w:t xml:space="preserve"> which contains two sub-d</w:t>
+      </w:r>
+      <w:r>
+        <w:t>irector</w:t>
+      </w:r>
+      <w:r>
+        <w:t xml:space="preserve">ies; </w:t>
+      </w:r>
+      <w:r>
+        <w:rPr>
+          <w:b/>
+        </w:rPr>
         <w:t>axi_iic_0</w:t>
       </w:r>
       <w:r>
-        <w:t xml:space="preserve"> directory, </w:t>
+        <w:t xml:space="preserve"> </w:t>
       </w:r>
       <w:r>
         <w:t xml:space="preserve">and </w:t>
@@ -3457,29 +3776,88 @@
         <w:rPr>
           <w:b/>
         </w:rPr>
-        <w:t>ip</w:t>
-      </w:r>
-      <w:r>
-        <w:t xml:space="preserve"> should be at the same level as the other source files such as </w:t>
+        <w:t>managed_ip_project</w:t>
+      </w:r>
+      <w:r>
+        <w:t xml:space="preserve">. </w:t>
+      </w:r>
+      <w:r>
+        <w:t xml:space="preserve">To </w:t>
+      </w:r>
+      <w:r>
+        <w:t xml:space="preserve">add the IP </w:t>
+      </w:r>
+      <w:r>
+        <w:t>directory</w:t>
+      </w:r>
+      <w:r>
+        <w:t xml:space="preserve"> to our revision control you need to copy the </w:t>
       </w:r>
       <w:r>
         <w:rPr>
           <w:b/>
         </w:rPr>
-        <w:t>hdl</w:t>
-      </w:r>
-      <w:r>
-        <w:t xml:space="preserve"> and </w:t>
+        <w:t xml:space="preserve">axi_iic_0 </w:t>
+      </w:r>
+      <w:r>
+        <w:t xml:space="preserve">directory from the </w:t>
       </w:r>
       <w:r>
         <w:rPr>
           <w:b/>
         </w:rPr>
-        <w:t>xdc</w:t>
-      </w:r>
-      <w:r>
-        <w:t>.</w:t>
-      </w:r>
+        <w:t xml:space="preserve">work/ip/ </w:t>
+      </w:r>
+      <w:r>
+        <w:t xml:space="preserve">directory to the </w:t>
+      </w:r>
+      <w:r>
+        <w:rPr>
+          <w:b/>
+        </w:rPr>
+        <w:t>&lt;labroot&gt;/ip/</w:t>
+      </w:r>
+      <w:r>
+        <w:t xml:space="preserve"> directory as our sources are preserved outside of our working directory.</w:t>
+      </w:r>
+      <w:r>
+        <w:t xml:space="preserve"> We do not copy the </w:t>
+      </w:r>
+      <w:r>
+        <w:rPr>
+          <w:b/>
+        </w:rPr>
+        <w:t xml:space="preserve">managed_ip_directory </w:t>
+      </w:r>
+      <w:r>
+        <w:t>as it is not recommended to put Vivado projects into revision control systems.</w:t>
+      </w:r>
+    </w:p>
+    <w:p>
+      <w:pPr>
+        <w:pStyle w:val="ListParagraph"/>
+        <w:numPr>
+          <w:ilvl w:val="0"/>
+          <w:numId w:val="37"/>
+        </w:numPr>
+      </w:pPr>
+      <w:r>
+        <w:t xml:space="preserve">Next, add the </w:t>
+      </w:r>
+      <w:r>
+        <w:rPr>
+          <w:b/>
+        </w:rPr>
+        <w:t xml:space="preserve">ip </w:t>
+      </w:r>
+      <w:r>
+        <w:t>directory (and hence the IP directory inside it) in the lab root directory to revision control as you did in lab #1 step 6.</w:t>
+      </w:r>
+      <w:r>
+        <w:t xml:space="preserve"> Be sure to change back to the lab root directory first.</w:t>
+      </w:r>
+      <w:bookmarkStart w:id="18" w:name="_GoBack"/>
+      <w:bookmarkEnd w:id="18"/>
     </w:p>
     <w:p>
       <w:pPr>
@@ -3632,11 +4010,11 @@
       <w:pPr>
         <w:pStyle w:val="Heading2"/>
       </w:pPr>
-      <w:bookmarkStart w:id="18" w:name="_Toc411524407"/>
+      <w:bookmarkStart w:id="19" w:name="_Toc411524407"/>
       <w:r>
         <w:t>Conclusion</w:t>
       </w:r>
-      <w:bookmarkEnd w:id="18"/>
+      <w:bookmarkEnd w:id="19"/>
     </w:p>
     <w:p>
       <w:r>
@@ -3647,13 +4025,13 @@
       <w:pPr>
         <w:pStyle w:val="Heading1"/>
       </w:pPr>
-      <w:bookmarkStart w:id="19" w:name="_Toc411324210"/>
-      <w:bookmarkStart w:id="20" w:name="_Toc411524408"/>
+      <w:bookmarkStart w:id="20" w:name="_Toc411324210"/>
+      <w:bookmarkStart w:id="21" w:name="_Toc411524408"/>
       <w:r>
         <w:t>Lab 3: Custom IP Project</w:t>
       </w:r>
-      <w:bookmarkEnd w:id="19"/>
       <w:bookmarkEnd w:id="20"/>
+      <w:bookmarkEnd w:id="21"/>
       <w:r>
         <w:t xml:space="preserve"> </w:t>
       </w:r>
@@ -3700,11 +4078,11 @@
       <w:pPr>
         <w:pStyle w:val="Heading2"/>
       </w:pPr>
-      <w:bookmarkStart w:id="21" w:name="_Toc411524409"/>
+      <w:bookmarkStart w:id="22" w:name="_Toc411524409"/>
       <w:r>
         <w:t>Lab Procedure</w:t>
       </w:r>
-      <w:bookmarkEnd w:id="21"/>
+      <w:bookmarkEnd w:id="22"/>
     </w:p>
     <w:p>
       <w:pPr>
@@ -3759,6 +4137,7 @@
     </w:p>
     <w:p>
       <w:r>
+        <w:lastRenderedPageBreak/>
         <w:t>Question 3-2: What are the three types of files needed to reuse a custom IP?</w:t>
       </w:r>
     </w:p>
@@ -3864,7 +4243,6 @@
         <w:rPr>
           <w:noProof/>
         </w:rPr>
-        <w:lastRenderedPageBreak/>
         <w:drawing>
           <wp:inline distT="0" distB="0" distL="0" distR="0">
             <wp:extent cx="4533628" cy="3857625"/>
@@ -4020,7 +4398,6 @@
         <w:rPr>
           <w:noProof/>
         </w:rPr>
-        <w:lastRenderedPageBreak/>
         <w:drawing>
           <wp:inline distT="0" distB="0" distL="0" distR="0">
             <wp:extent cx="3724275" cy="2790825"/>
@@ -4290,11 +4667,11 @@
       <w:pPr>
         <w:pStyle w:val="Heading2"/>
       </w:pPr>
-      <w:bookmarkStart w:id="22" w:name="_Toc411524410"/>
+      <w:bookmarkStart w:id="23" w:name="_Toc411524410"/>
       <w:r>
         <w:t>Conclusion</w:t>
       </w:r>
-      <w:bookmarkEnd w:id="22"/>
+      <w:bookmarkEnd w:id="23"/>
     </w:p>
     <w:p>
       <w:r>
@@ -4314,14 +4691,14 @@
       <w:pPr>
         <w:pStyle w:val="Heading1"/>
       </w:pPr>
-      <w:bookmarkStart w:id="23" w:name="_Toc411324211"/>
-      <w:bookmarkStart w:id="24" w:name="_Toc411524411"/>
+      <w:bookmarkStart w:id="24" w:name="_Toc411324211"/>
+      <w:bookmarkStart w:id="25" w:name="_Toc411524411"/>
       <w:r>
         <w:lastRenderedPageBreak/>
         <w:t>Lab 4: HLS-Based IP</w:t>
       </w:r>
-      <w:bookmarkEnd w:id="23"/>
       <w:bookmarkEnd w:id="24"/>
+      <w:bookmarkEnd w:id="25"/>
     </w:p>
     <w:p>
       <w:r>
@@ -4341,11 +4718,11 @@
       <w:pPr>
         <w:pStyle w:val="Heading2"/>
       </w:pPr>
-      <w:bookmarkStart w:id="25" w:name="_Toc411524412"/>
+      <w:bookmarkStart w:id="26" w:name="_Toc411524412"/>
       <w:r>
         <w:t>Lab Procedure</w:t>
       </w:r>
-      <w:bookmarkEnd w:id="25"/>
+      <w:bookmarkEnd w:id="26"/>
     </w:p>
     <w:p>
       <w:pPr>
@@ -4700,11 +5077,11 @@
       <w:pPr>
         <w:pStyle w:val="Heading2"/>
       </w:pPr>
-      <w:bookmarkStart w:id="26" w:name="_Toc411524413"/>
+      <w:bookmarkStart w:id="27" w:name="_Toc411524413"/>
       <w:r>
         <w:t>Conclusion</w:t>
       </w:r>
-      <w:bookmarkEnd w:id="26"/>
+      <w:bookmarkEnd w:id="27"/>
     </w:p>
     <w:p>
       <w:r>
@@ -4715,13 +5092,13 @@
       <w:pPr>
         <w:pStyle w:val="Heading1"/>
       </w:pPr>
-      <w:bookmarkStart w:id="27" w:name="_Toc411324212"/>
-      <w:bookmarkStart w:id="28" w:name="_Toc411524414"/>
+      <w:bookmarkStart w:id="28" w:name="_Toc411324212"/>
+      <w:bookmarkStart w:id="29" w:name="_Toc411524414"/>
       <w:r>
         <w:t>Lab 5: IPI Block Design Project</w:t>
       </w:r>
-      <w:bookmarkEnd w:id="27"/>
       <w:bookmarkEnd w:id="28"/>
+      <w:bookmarkEnd w:id="29"/>
     </w:p>
     <w:p>
       <w:r>
@@ -4753,11 +5130,11 @@
       <w:pPr>
         <w:pStyle w:val="Heading2"/>
       </w:pPr>
-      <w:bookmarkStart w:id="29" w:name="_Toc411524415"/>
+      <w:bookmarkStart w:id="30" w:name="_Toc411524415"/>
       <w:r>
         <w:t>Lab Procedure</w:t>
       </w:r>
-      <w:bookmarkEnd w:id="29"/>
+      <w:bookmarkEnd w:id="30"/>
     </w:p>
     <w:p>
       <w:pPr>
@@ -4935,7 +5312,7 @@
       </w:pPr>
     </w:p>
     <w:p>
-      <w:bookmarkStart w:id="30" w:name="_Toc411324213"/>
+      <w:bookmarkStart w:id="31" w:name="_Toc411324213"/>
       <w:r>
         <w:t>Question 5-3</w:t>
       </w:r>
@@ -5201,42 +5578,42 @@
       <w:pPr>
         <w:pStyle w:val="Heading2"/>
       </w:pPr>
-      <w:bookmarkStart w:id="31" w:name="_Toc411524416"/>
+      <w:bookmarkStart w:id="32" w:name="_Toc411524416"/>
       <w:r>
         <w:t>Conclusion</w:t>
       </w:r>
+      <w:bookmarkEnd w:id="32"/>
+    </w:p>
+    <w:p>
+      <w:r>
+        <w:t xml:space="preserve">This lab demonstrates the automated process for creating a block design and placing the contents </w:t>
+      </w:r>
+      <w:r>
+        <w:t xml:space="preserve">under revision control.  The block design is more complex than the IPs from the previous labs as it contains many IP itself, and requires a block design description. </w:t>
+      </w:r>
+      <w:r>
+        <w:t>Output products are generated for t</w:t>
+      </w:r>
+      <w:r>
+        <w:t xml:space="preserve">he </w:t>
+      </w:r>
+      <w:r>
+        <w:t>block design in a manner similar to that of IP, and the output products can be placed under revision control to be reused in other designs.</w:t>
+      </w:r>
+    </w:p>
+    <w:p>
+      <w:pPr>
+        <w:pStyle w:val="Heading1"/>
+      </w:pPr>
+      <w:bookmarkStart w:id="33" w:name="_Toc411524417"/>
+      <w:r>
+        <w:t xml:space="preserve">Lab 6: </w:t>
+      </w:r>
+      <w:r>
+        <w:t>Top Level Integration</w:t>
+      </w:r>
       <w:bookmarkEnd w:id="31"/>
-    </w:p>
-    <w:p>
-      <w:r>
-        <w:t xml:space="preserve">This lab demonstrates the automated process for creating a block design and placing the contents </w:t>
-      </w:r>
-      <w:r>
-        <w:t xml:space="preserve">under revision control.  The block design is more complex than the IPs from the previous labs as it contains many IP itself, and requires a block design description. </w:t>
-      </w:r>
-      <w:r>
-        <w:t>Output products are generated for t</w:t>
-      </w:r>
-      <w:r>
-        <w:t xml:space="preserve">he </w:t>
-      </w:r>
-      <w:r>
-        <w:t>block design in a manner similar to that of IP, and the output products can be placed under revision control to be reused in other designs.</w:t>
-      </w:r>
-    </w:p>
-    <w:p>
-      <w:pPr>
-        <w:pStyle w:val="Heading1"/>
-      </w:pPr>
-      <w:bookmarkStart w:id="32" w:name="_Toc411524417"/>
-      <w:r>
-        <w:t xml:space="preserve">Lab 6: </w:t>
-      </w:r>
-      <w:r>
-        <w:t>Top Level Integration</w:t>
-      </w:r>
-      <w:bookmarkEnd w:id="30"/>
-      <w:bookmarkEnd w:id="32"/>
+      <w:bookmarkEnd w:id="33"/>
     </w:p>
     <w:p>
       <w:r>
@@ -5300,11 +5677,11 @@
       <w:pPr>
         <w:pStyle w:val="Heading2"/>
       </w:pPr>
-      <w:bookmarkStart w:id="33" w:name="_Toc411524418"/>
+      <w:bookmarkStart w:id="34" w:name="_Toc411524418"/>
       <w:r>
         <w:t>Lab Procedure</w:t>
       </w:r>
-      <w:bookmarkEnd w:id="33"/>
+      <w:bookmarkEnd w:id="34"/>
     </w:p>
     <w:p>
       <w:pPr>
@@ -5489,11 +5866,11 @@
       <w:pPr>
         <w:pStyle w:val="Heading2"/>
       </w:pPr>
-      <w:bookmarkStart w:id="34" w:name="_Toc411524419"/>
+      <w:bookmarkStart w:id="35" w:name="_Toc411524419"/>
       <w:r>
         <w:t>Conclusion</w:t>
       </w:r>
-      <w:bookmarkEnd w:id="34"/>
+      <w:bookmarkEnd w:id="35"/>
     </w:p>
     <w:p>
       <w:r>
@@ -5565,7 +5942,7 @@
         <w:sz w:val="20"/>
       </w:rPr>
     </w:pPr>
-    <w:bookmarkStart w:id="35" w:name="aliashPublicFooter1FooterEvenPages"/>
+    <w:bookmarkStart w:id="36" w:name="aliashPublicFooter1FooterEvenPages"/>
     <w:r>
       <w:rPr>
         <w:rFonts w:ascii="Arial" w:hAnsi="Arial" w:cs="Arial"/>
@@ -5575,7 +5952,7 @@
       <w:t>© Copyright 2015 Xilinx</w:t>
     </w:r>
   </w:p>
-  <w:bookmarkEnd w:id="35"/>
+  <w:bookmarkEnd w:id="36"/>
   <w:p>
     <w:pPr>
       <w:pStyle w:val="Footer"/>
@@ -5596,7 +5973,7 @@
         <w:sz w:val="20"/>
       </w:rPr>
     </w:pPr>
-    <w:bookmarkStart w:id="36" w:name="aliashPublicFooter1FooterPrimary"/>
+    <w:bookmarkStart w:id="37" w:name="aliashPublicFooter1FooterPrimary"/>
     <w:r>
       <w:rPr>
         <w:rFonts w:ascii="Arial" w:hAnsi="Arial" w:cs="Arial"/>
@@ -5606,7 +5983,7 @@
       <w:t>© Copyright 2015 Xilinx</w:t>
     </w:r>
   </w:p>
-  <w:bookmarkEnd w:id="36"/>
+  <w:bookmarkEnd w:id="37"/>
   <w:p>
     <w:pPr>
       <w:pStyle w:val="Footer"/>
@@ -5627,7 +6004,7 @@
         <w:sz w:val="20"/>
       </w:rPr>
     </w:pPr>
-    <w:bookmarkStart w:id="37" w:name="aliashPublicFooter1FooterFirstPage"/>
+    <w:bookmarkStart w:id="38" w:name="aliashPublicFooter1FooterFirstPage"/>
     <w:r>
       <w:rPr>
         <w:rFonts w:ascii="Arial" w:hAnsi="Arial" w:cs="Arial"/>
@@ -5637,7 +6014,7 @@
       <w:t>© Copyright 2015 Xilinx</w:t>
     </w:r>
   </w:p>
-  <w:bookmarkEnd w:id="37"/>
+  <w:bookmarkEnd w:id="38"/>
   <w:p>
     <w:pPr>
       <w:pStyle w:val="Footer"/>
@@ -10610,6 +10987,25 @@
     <w:uiPriority w:val="99"/>
     <w:rsid w:val="005A02E2"/>
   </w:style>
+  <w:style w:type="paragraph" w:styleId="Caption">
+    <w:name w:val="caption"/>
+    <w:basedOn w:val="Normal"/>
+    <w:next w:val="Normal"/>
+    <w:uiPriority w:val="35"/>
+    <w:unhideWhenUsed/>
+    <w:qFormat/>
+    <w:rsid w:val="00F81217"/>
+    <w:pPr>
+      <w:spacing w:line="240" w:lineRule="auto"/>
+    </w:pPr>
+    <w:rPr>
+      <w:i/>
+      <w:iCs/>
+      <w:color w:val="1F497D" w:themeColor="text2"/>
+      <w:sz w:val="18"/>
+      <w:szCs w:val="18"/>
+    </w:rPr>
+  </w:style>
 </w:styles>
 </file>
 
@@ -10903,7 +11299,7 @@
 </file>
 
 <file path=customXml/itemProps1.xml><?xml version="1.0" encoding="utf-8"?>
-<ds:datastoreItem xmlns:ds="http://schemas.openxmlformats.org/officeDocument/2006/customXml" ds:itemID="{B5C57CF5-1462-445C-A9D8-9319F275E045}">
+<ds:datastoreItem xmlns:ds="http://schemas.openxmlformats.org/officeDocument/2006/customXml" ds:itemID="{D0990437-F038-4DA8-9FF0-1F714750BE99}">
   <ds:schemaRefs>
     <ds:schemaRef ds:uri="http://schemas.openxmlformats.org/officeDocument/2006/bibliography"/>
   </ds:schemaRefs>

</xml_diff>

<commit_message>
Update labs 3-6 for TSC 2015.
</commit_message>
<xml_diff>
--- a/doc/VivadoRevCtrlLab.docx
+++ b/doc/VivadoRevCtrlLab.docx
@@ -9,6 +9,8 @@
       <w:r>
         <w:t>Lab Instructions: Revision Control</w:t>
       </w:r>
+      <w:bookmarkStart w:id="0" w:name="_GoBack"/>
+      <w:bookmarkEnd w:id="0"/>
     </w:p>
     <w:sdt>
       <w:sdtPr>
@@ -61,7 +63,7 @@
           <w:r>
             <w:fldChar w:fldCharType="separate"/>
           </w:r>
-          <w:hyperlink w:anchor="_Toc411524398" w:history="1">
+          <w:hyperlink w:anchor="_Toc420661732" w:history="1">
             <w:r>
               <w:rPr>
                 <w:rStyle w:val="Hyperlink"/>
@@ -88,7 +90,7 @@
                 <w:noProof/>
                 <w:webHidden/>
               </w:rPr>
-              <w:instrText xml:space="preserve"> PAGEREF _Toc411524398 \h </w:instrText>
+              <w:instrText xml:space="preserve"> PAGEREF _Toc420661732 \h </w:instrText>
             </w:r>
             <w:r>
               <w:rPr>
@@ -130,7 +132,7 @@
               <w:noProof/>
             </w:rPr>
           </w:pPr>
-          <w:hyperlink w:anchor="_Toc411524399" w:history="1">
+          <w:hyperlink w:anchor="_Toc420661733" w:history="1">
             <w:r>
               <w:rPr>
                 <w:rStyle w:val="Hyperlink"/>
@@ -157,7 +159,7 @@
                 <w:noProof/>
                 <w:webHidden/>
               </w:rPr>
-              <w:instrText xml:space="preserve"> PAGEREF _Toc411524399 \h </w:instrText>
+              <w:instrText xml:space="preserve"> PAGEREF _Toc420661733 \h </w:instrText>
             </w:r>
             <w:r>
               <w:rPr>
@@ -199,7 +201,7 @@
               <w:noProof/>
             </w:rPr>
           </w:pPr>
-          <w:hyperlink w:anchor="_Toc411524400" w:history="1">
+          <w:hyperlink w:anchor="_Toc420661734" w:history="1">
             <w:r>
               <w:rPr>
                 <w:rStyle w:val="Hyperlink"/>
@@ -226,7 +228,7 @@
                 <w:noProof/>
                 <w:webHidden/>
               </w:rPr>
-              <w:instrText xml:space="preserve"> PAGEREF _Toc411524400 \h </w:instrText>
+              <w:instrText xml:space="preserve"> PAGEREF _Toc420661734 \h </w:instrText>
             </w:r>
             <w:r>
               <w:rPr>
@@ -268,7 +270,7 @@
               <w:noProof/>
             </w:rPr>
           </w:pPr>
-          <w:hyperlink w:anchor="_Toc411524401" w:history="1">
+          <w:hyperlink w:anchor="_Toc420661735" w:history="1">
             <w:r>
               <w:rPr>
                 <w:rStyle w:val="Hyperlink"/>
@@ -295,7 +297,7 @@
                 <w:noProof/>
                 <w:webHidden/>
               </w:rPr>
-              <w:instrText xml:space="preserve"> PAGEREF _Toc411524401 \h </w:instrText>
+              <w:instrText xml:space="preserve"> PAGEREF _Toc420661735 \h </w:instrText>
             </w:r>
             <w:r>
               <w:rPr>
@@ -337,7 +339,7 @@
               <w:noProof/>
             </w:rPr>
           </w:pPr>
-          <w:hyperlink w:anchor="_Toc411524402" w:history="1">
+          <w:hyperlink w:anchor="_Toc420661736" w:history="1">
             <w:r>
               <w:rPr>
                 <w:rStyle w:val="Hyperlink"/>
@@ -364,7 +366,7 @@
                 <w:noProof/>
                 <w:webHidden/>
               </w:rPr>
-              <w:instrText xml:space="preserve"> PAGEREF _Toc411524402 \h </w:instrText>
+              <w:instrText xml:space="preserve"> PAGEREF _Toc420661736 \h </w:instrText>
             </w:r>
             <w:r>
               <w:rPr>
@@ -384,7 +386,7 @@
                 <w:noProof/>
                 <w:webHidden/>
               </w:rPr>
-              <w:t>3</w:t>
+              <w:t>4</w:t>
             </w:r>
             <w:r>
               <w:rPr>
@@ -406,7 +408,7 @@
               <w:noProof/>
             </w:rPr>
           </w:pPr>
-          <w:hyperlink w:anchor="_Toc411524403" w:history="1">
+          <w:hyperlink w:anchor="_Toc420661737" w:history="1">
             <w:r>
               <w:rPr>
                 <w:rStyle w:val="Hyperlink"/>
@@ -433,7 +435,7 @@
                 <w:noProof/>
                 <w:webHidden/>
               </w:rPr>
-              <w:instrText xml:space="preserve"> PAGEREF _Toc411524403 \h </w:instrText>
+              <w:instrText xml:space="preserve"> PAGEREF _Toc420661737 \h </w:instrText>
             </w:r>
             <w:r>
               <w:rPr>
@@ -453,7 +455,7 @@
                 <w:noProof/>
                 <w:webHidden/>
               </w:rPr>
-              <w:t>3</w:t>
+              <w:t>4</w:t>
             </w:r>
             <w:r>
               <w:rPr>
@@ -475,7 +477,7 @@
               <w:noProof/>
             </w:rPr>
           </w:pPr>
-          <w:hyperlink w:anchor="_Toc411524404" w:history="1">
+          <w:hyperlink w:anchor="_Toc420661738" w:history="1">
             <w:r>
               <w:rPr>
                 <w:rStyle w:val="Hyperlink"/>
@@ -502,7 +504,7 @@
                 <w:noProof/>
                 <w:webHidden/>
               </w:rPr>
-              <w:instrText xml:space="preserve"> PAGEREF _Toc411524404 \h </w:instrText>
+              <w:instrText xml:space="preserve"> PAGEREF _Toc420661738 \h </w:instrText>
             </w:r>
             <w:r>
               <w:rPr>
@@ -544,7 +546,7 @@
               <w:noProof/>
             </w:rPr>
           </w:pPr>
-          <w:hyperlink w:anchor="_Toc411524405" w:history="1">
+          <w:hyperlink w:anchor="_Toc420661739" w:history="1">
             <w:r>
               <w:rPr>
                 <w:rStyle w:val="Hyperlink"/>
@@ -571,7 +573,7 @@
                 <w:noProof/>
                 <w:webHidden/>
               </w:rPr>
-              <w:instrText xml:space="preserve"> PAGEREF _Toc411524405 \h </w:instrText>
+              <w:instrText xml:space="preserve"> PAGEREF _Toc420661739 \h </w:instrText>
             </w:r>
             <w:r>
               <w:rPr>
@@ -613,7 +615,7 @@
               <w:noProof/>
             </w:rPr>
           </w:pPr>
-          <w:hyperlink w:anchor="_Toc411524406" w:history="1">
+          <w:hyperlink w:anchor="_Toc420661740" w:history="1">
             <w:r>
               <w:rPr>
                 <w:rStyle w:val="Hyperlink"/>
@@ -640,7 +642,7 @@
                 <w:noProof/>
                 <w:webHidden/>
               </w:rPr>
-              <w:instrText xml:space="preserve"> PAGEREF _Toc411524406 \h </w:instrText>
+              <w:instrText xml:space="preserve"> PAGEREF _Toc420661740 \h </w:instrText>
             </w:r>
             <w:r>
               <w:rPr>
@@ -682,7 +684,7 @@
               <w:noProof/>
             </w:rPr>
           </w:pPr>
-          <w:hyperlink w:anchor="_Toc411524407" w:history="1">
+          <w:hyperlink w:anchor="_Toc420661741" w:history="1">
             <w:r>
               <w:rPr>
                 <w:rStyle w:val="Hyperlink"/>
@@ -709,7 +711,7 @@
                 <w:noProof/>
                 <w:webHidden/>
               </w:rPr>
-              <w:instrText xml:space="preserve"> PAGEREF _Toc411524407 \h </w:instrText>
+              <w:instrText xml:space="preserve"> PAGEREF _Toc420661741 \h </w:instrText>
             </w:r>
             <w:r>
               <w:rPr>
@@ -751,7 +753,7 @@
               <w:noProof/>
             </w:rPr>
           </w:pPr>
-          <w:hyperlink w:anchor="_Toc411524408" w:history="1">
+          <w:hyperlink w:anchor="_Toc420661742" w:history="1">
             <w:r>
               <w:rPr>
                 <w:rStyle w:val="Hyperlink"/>
@@ -778,7 +780,7 @@
                 <w:noProof/>
                 <w:webHidden/>
               </w:rPr>
-              <w:instrText xml:space="preserve"> PAGEREF _Toc411524408 \h </w:instrText>
+              <w:instrText xml:space="preserve"> PAGEREF _Toc420661742 \h </w:instrText>
             </w:r>
             <w:r>
               <w:rPr>
@@ -820,7 +822,7 @@
               <w:noProof/>
             </w:rPr>
           </w:pPr>
-          <w:hyperlink w:anchor="_Toc411524409" w:history="1">
+          <w:hyperlink w:anchor="_Toc420661743" w:history="1">
             <w:r>
               <w:rPr>
                 <w:rStyle w:val="Hyperlink"/>
@@ -847,7 +849,7 @@
                 <w:noProof/>
                 <w:webHidden/>
               </w:rPr>
-              <w:instrText xml:space="preserve"> PAGEREF _Toc411524409 \h </w:instrText>
+              <w:instrText xml:space="preserve"> PAGEREF _Toc420661743 \h </w:instrText>
             </w:r>
             <w:r>
               <w:rPr>
@@ -889,7 +891,7 @@
               <w:noProof/>
             </w:rPr>
           </w:pPr>
-          <w:hyperlink w:anchor="_Toc411524410" w:history="1">
+          <w:hyperlink w:anchor="_Toc420661744" w:history="1">
             <w:r>
               <w:rPr>
                 <w:rStyle w:val="Hyperlink"/>
@@ -916,7 +918,7 @@
                 <w:noProof/>
                 <w:webHidden/>
               </w:rPr>
-              <w:instrText xml:space="preserve"> PAGEREF _Toc411524410 \h </w:instrText>
+              <w:instrText xml:space="preserve"> PAGEREF _Toc420661744 \h </w:instrText>
             </w:r>
             <w:r>
               <w:rPr>
@@ -958,7 +960,7 @@
               <w:noProof/>
             </w:rPr>
           </w:pPr>
-          <w:hyperlink w:anchor="_Toc411524411" w:history="1">
+          <w:hyperlink w:anchor="_Toc420661745" w:history="1">
             <w:r>
               <w:rPr>
                 <w:rStyle w:val="Hyperlink"/>
@@ -985,7 +987,7 @@
                 <w:noProof/>
                 <w:webHidden/>
               </w:rPr>
-              <w:instrText xml:space="preserve"> PAGEREF _Toc411524411 \h </w:instrText>
+              <w:instrText xml:space="preserve"> PAGEREF _Toc420661745 \h </w:instrText>
             </w:r>
             <w:r>
               <w:rPr>
@@ -1027,7 +1029,7 @@
               <w:noProof/>
             </w:rPr>
           </w:pPr>
-          <w:hyperlink w:anchor="_Toc411524412" w:history="1">
+          <w:hyperlink w:anchor="_Toc420661746" w:history="1">
             <w:r>
               <w:rPr>
                 <w:rStyle w:val="Hyperlink"/>
@@ -1054,7 +1056,7 @@
                 <w:noProof/>
                 <w:webHidden/>
               </w:rPr>
-              <w:instrText xml:space="preserve"> PAGEREF _Toc411524412 \h </w:instrText>
+              <w:instrText xml:space="preserve"> PAGEREF _Toc420661746 \h </w:instrText>
             </w:r>
             <w:r>
               <w:rPr>
@@ -1096,7 +1098,7 @@
               <w:noProof/>
             </w:rPr>
           </w:pPr>
-          <w:hyperlink w:anchor="_Toc411524413" w:history="1">
+          <w:hyperlink w:anchor="_Toc420661747" w:history="1">
             <w:r>
               <w:rPr>
                 <w:rStyle w:val="Hyperlink"/>
@@ -1123,7 +1125,7 @@
                 <w:noProof/>
                 <w:webHidden/>
               </w:rPr>
-              <w:instrText xml:space="preserve"> PAGEREF _Toc411524413 \h </w:instrText>
+              <w:instrText xml:space="preserve"> PAGEREF _Toc420661747 \h </w:instrText>
             </w:r>
             <w:r>
               <w:rPr>
@@ -1165,7 +1167,7 @@
               <w:noProof/>
             </w:rPr>
           </w:pPr>
-          <w:hyperlink w:anchor="_Toc411524414" w:history="1">
+          <w:hyperlink w:anchor="_Toc420661748" w:history="1">
             <w:r>
               <w:rPr>
                 <w:rStyle w:val="Hyperlink"/>
@@ -1192,7 +1194,7 @@
                 <w:noProof/>
                 <w:webHidden/>
               </w:rPr>
-              <w:instrText xml:space="preserve"> PAGEREF _Toc411524414 \h </w:instrText>
+              <w:instrText xml:space="preserve"> PAGEREF _Toc420661748 \h </w:instrText>
             </w:r>
             <w:r>
               <w:rPr>
@@ -1234,7 +1236,7 @@
               <w:noProof/>
             </w:rPr>
           </w:pPr>
-          <w:hyperlink w:anchor="_Toc411524415" w:history="1">
+          <w:hyperlink w:anchor="_Toc420661749" w:history="1">
             <w:r>
               <w:rPr>
                 <w:rStyle w:val="Hyperlink"/>
@@ -1261,7 +1263,7 @@
                 <w:noProof/>
                 <w:webHidden/>
               </w:rPr>
-              <w:instrText xml:space="preserve"> PAGEREF _Toc411524415 \h </w:instrText>
+              <w:instrText xml:space="preserve"> PAGEREF _Toc420661749 \h </w:instrText>
             </w:r>
             <w:r>
               <w:rPr>
@@ -1303,7 +1305,7 @@
               <w:noProof/>
             </w:rPr>
           </w:pPr>
-          <w:hyperlink w:anchor="_Toc411524416" w:history="1">
+          <w:hyperlink w:anchor="_Toc420661750" w:history="1">
             <w:r>
               <w:rPr>
                 <w:rStyle w:val="Hyperlink"/>
@@ -1330,7 +1332,7 @@
                 <w:noProof/>
                 <w:webHidden/>
               </w:rPr>
-              <w:instrText xml:space="preserve"> PAGEREF _Toc411524416 \h </w:instrText>
+              <w:instrText xml:space="preserve"> PAGEREF _Toc420661750 \h </w:instrText>
             </w:r>
             <w:r>
               <w:rPr>
@@ -1372,7 +1374,7 @@
               <w:noProof/>
             </w:rPr>
           </w:pPr>
-          <w:hyperlink w:anchor="_Toc411524417" w:history="1">
+          <w:hyperlink w:anchor="_Toc420661751" w:history="1">
             <w:r>
               <w:rPr>
                 <w:rStyle w:val="Hyperlink"/>
@@ -1399,7 +1401,7 @@
                 <w:noProof/>
                 <w:webHidden/>
               </w:rPr>
-              <w:instrText xml:space="preserve"> PAGEREF _Toc411524417 \h </w:instrText>
+              <w:instrText xml:space="preserve"> PAGEREF _Toc420661751 \h </w:instrText>
             </w:r>
             <w:r>
               <w:rPr>
@@ -1441,7 +1443,7 @@
               <w:noProof/>
             </w:rPr>
           </w:pPr>
-          <w:hyperlink w:anchor="_Toc411524418" w:history="1">
+          <w:hyperlink w:anchor="_Toc420661752" w:history="1">
             <w:r>
               <w:rPr>
                 <w:rStyle w:val="Hyperlink"/>
@@ -1468,7 +1470,7 @@
                 <w:noProof/>
                 <w:webHidden/>
               </w:rPr>
-              <w:instrText xml:space="preserve"> PAGEREF _Toc411524418 \h </w:instrText>
+              <w:instrText xml:space="preserve"> PAGEREF _Toc420661752 \h </w:instrText>
             </w:r>
             <w:r>
               <w:rPr>
@@ -1510,7 +1512,7 @@
               <w:noProof/>
             </w:rPr>
           </w:pPr>
-          <w:hyperlink w:anchor="_Toc411524419" w:history="1">
+          <w:hyperlink w:anchor="_Toc420661753" w:history="1">
             <w:r>
               <w:rPr>
                 <w:rStyle w:val="Hyperlink"/>
@@ -1537,7 +1539,7 @@
                 <w:noProof/>
                 <w:webHidden/>
               </w:rPr>
-              <w:instrText xml:space="preserve"> PAGEREF _Toc411524419 \h </w:instrText>
+              <w:instrText xml:space="preserve"> PAGEREF _Toc420661753 \h </w:instrText>
             </w:r>
             <w:r>
               <w:rPr>
@@ -1584,13 +1586,13 @@
       <w:pPr>
         <w:pStyle w:val="Heading1"/>
       </w:pPr>
-      <w:bookmarkStart w:id="0" w:name="_Toc411324202"/>
-      <w:bookmarkStart w:id="1" w:name="_Toc411524398"/>
+      <w:bookmarkStart w:id="1" w:name="_Toc411324202"/>
+      <w:bookmarkStart w:id="2" w:name="_Toc420661732"/>
       <w:r>
         <w:t>Introduction</w:t>
       </w:r>
-      <w:bookmarkEnd w:id="0"/>
       <w:bookmarkEnd w:id="1"/>
+      <w:bookmarkEnd w:id="2"/>
     </w:p>
     <w:p>
       <w:r>
@@ -1741,13 +1743,13 @@
       <w:pPr>
         <w:pStyle w:val="Heading2"/>
       </w:pPr>
-      <w:bookmarkStart w:id="2" w:name="_Toc411324203"/>
-      <w:bookmarkStart w:id="3" w:name="_Toc411524399"/>
+      <w:bookmarkStart w:id="3" w:name="_Toc411324203"/>
+      <w:bookmarkStart w:id="4" w:name="_Toc420661733"/>
       <w:r>
         <w:t>Lab Files</w:t>
       </w:r>
-      <w:bookmarkEnd w:id="2"/>
       <w:bookmarkEnd w:id="3"/>
+      <w:bookmarkEnd w:id="4"/>
     </w:p>
     <w:p>
       <w:r>
@@ -1953,13 +1955,13 @@
       <w:pPr>
         <w:pStyle w:val="Heading2"/>
       </w:pPr>
-      <w:bookmarkStart w:id="4" w:name="_Toc411324204"/>
-      <w:bookmarkStart w:id="5" w:name="_Toc411524400"/>
+      <w:bookmarkStart w:id="5" w:name="_Toc411324204"/>
+      <w:bookmarkStart w:id="6" w:name="_Toc420661734"/>
       <w:r>
         <w:t>Working in Shells</w:t>
       </w:r>
-      <w:bookmarkEnd w:id="4"/>
       <w:bookmarkEnd w:id="5"/>
+      <w:bookmarkEnd w:id="6"/>
     </w:p>
     <w:p>
       <w:r>
@@ -2138,35 +2140,19 @@
         <w:pStyle w:val="Caption"/>
         <w:jc w:val="center"/>
       </w:pPr>
-      <w:bookmarkStart w:id="6" w:name="_Ref420591105"/>
+      <w:bookmarkStart w:id="7" w:name="_Ref420591105"/>
       <w:r>
         <w:t xml:space="preserve">Figure </w:t>
       </w:r>
-      <w:r>
-        <w:fldChar w:fldCharType="begin"/>
-      </w:r>
-      <w:r>
-        <w:instrText xml:space="preserve"> SEQ Figure </w:instrText>
-      </w:r>
-      <w:r>
-        <w:instrText xml:space="preserve">\* ARABIC </w:instrText>
-      </w:r>
-      <w:r>
-        <w:fldChar w:fldCharType="separate"/>
-      </w:r>
-      <w:r>
-        <w:rPr>
-          <w:noProof/>
-        </w:rPr>
-        <w:t>1</w:t>
-      </w:r>
-      <w:r>
-        <w:rPr>
-          <w:noProof/>
-        </w:rPr>
-        <w:fldChar w:fldCharType="end"/>
-      </w:r>
-      <w:bookmarkEnd w:id="6"/>
+      <w:fldSimple w:instr=" SEQ Figure \* ARABIC ">
+        <w:r>
+          <w:rPr>
+            <w:noProof/>
+          </w:rPr>
+          <w:t>1</w:t>
+        </w:r>
+      </w:fldSimple>
+      <w:bookmarkEnd w:id="7"/>
       <w:r>
         <w:t>: Setting up the shell environment</w:t>
       </w:r>
@@ -2416,16 +2402,16 @@
       <w:pPr>
         <w:pStyle w:val="Heading2"/>
       </w:pPr>
-      <w:bookmarkStart w:id="7" w:name="_Toc411324205"/>
-      <w:bookmarkStart w:id="8" w:name="_Toc411524401"/>
+      <w:bookmarkStart w:id="8" w:name="_Toc411324205"/>
+      <w:bookmarkStart w:id="9" w:name="_Toc420661735"/>
       <w:r>
         <w:t xml:space="preserve">About the </w:t>
       </w:r>
       <w:r>
         <w:t>Lab Questions</w:t>
       </w:r>
-      <w:bookmarkEnd w:id="7"/>
       <w:bookmarkEnd w:id="8"/>
+      <w:bookmarkEnd w:id="9"/>
     </w:p>
     <w:p>
       <w:r>
@@ -2466,8 +2452,8 @@
       <w:pPr>
         <w:pStyle w:val="Heading1"/>
       </w:pPr>
-      <w:bookmarkStart w:id="9" w:name="_Toc411324206"/>
-      <w:bookmarkStart w:id="10" w:name="_Toc411524402"/>
+      <w:bookmarkStart w:id="10" w:name="_Toc411324206"/>
+      <w:bookmarkStart w:id="11" w:name="_Toc420661736"/>
       <w:r>
         <w:lastRenderedPageBreak/>
         <w:t xml:space="preserve">Lab 1 : </w:t>
@@ -2475,8 +2461,8 @@
       <w:r>
         <w:t>Simple RTL Project</w:t>
       </w:r>
-      <w:bookmarkEnd w:id="9"/>
       <w:bookmarkEnd w:id="10"/>
+      <w:bookmarkEnd w:id="11"/>
     </w:p>
     <w:p>
       <w:r>
@@ -2520,13 +2506,13 @@
       <w:pPr>
         <w:pStyle w:val="Heading2"/>
       </w:pPr>
-      <w:bookmarkStart w:id="11" w:name="_Toc411324207"/>
-      <w:bookmarkStart w:id="12" w:name="_Toc411524403"/>
+      <w:bookmarkStart w:id="12" w:name="_Toc411324207"/>
+      <w:bookmarkStart w:id="13" w:name="_Toc420661737"/>
       <w:r>
         <w:t>Lab Procedure</w:t>
       </w:r>
-      <w:bookmarkEnd w:id="11"/>
       <w:bookmarkEnd w:id="12"/>
+      <w:bookmarkEnd w:id="13"/>
     </w:p>
     <w:p>
       <w:pPr>
@@ -3392,13 +3378,13 @@
       <w:pPr>
         <w:pStyle w:val="Heading2"/>
       </w:pPr>
-      <w:bookmarkStart w:id="13" w:name="_Toc411324208"/>
-      <w:bookmarkStart w:id="14" w:name="_Toc411524404"/>
+      <w:bookmarkStart w:id="14" w:name="_Toc411324208"/>
+      <w:bookmarkStart w:id="15" w:name="_Toc420661738"/>
       <w:r>
         <w:t>Conclusion</w:t>
       </w:r>
-      <w:bookmarkEnd w:id="13"/>
       <w:bookmarkEnd w:id="14"/>
+      <w:bookmarkEnd w:id="15"/>
     </w:p>
     <w:p>
       <w:r>
@@ -3469,8 +3455,8 @@
       <w:pPr>
         <w:pStyle w:val="Heading1"/>
       </w:pPr>
-      <w:bookmarkStart w:id="15" w:name="_Toc411324209"/>
-      <w:bookmarkStart w:id="16" w:name="_Toc411524405"/>
+      <w:bookmarkStart w:id="16" w:name="_Toc411324209"/>
+      <w:bookmarkStart w:id="17" w:name="_Toc420661739"/>
       <w:r>
         <w:t>Lab 2</w:t>
       </w:r>
@@ -3489,8 +3475,8 @@
       <w:r>
         <w:t xml:space="preserve"> Project</w:t>
       </w:r>
-      <w:bookmarkEnd w:id="15"/>
       <w:bookmarkEnd w:id="16"/>
+      <w:bookmarkEnd w:id="17"/>
     </w:p>
     <w:p>
       <w:r>
@@ -3519,11 +3505,11 @@
       <w:pPr>
         <w:pStyle w:val="Heading2"/>
       </w:pPr>
-      <w:bookmarkStart w:id="17" w:name="_Toc411524406"/>
+      <w:bookmarkStart w:id="18" w:name="_Toc420661740"/>
       <w:r>
         <w:t>Lab Procedure</w:t>
       </w:r>
-      <w:bookmarkEnd w:id="17"/>
+      <w:bookmarkEnd w:id="18"/>
     </w:p>
     <w:p>
       <w:pPr>
@@ -3856,8 +3842,6 @@
       <w:r>
         <w:t xml:space="preserve"> Be sure to change back to the lab root directory first.</w:t>
       </w:r>
-      <w:bookmarkStart w:id="18" w:name="_GoBack"/>
-      <w:bookmarkEnd w:id="18"/>
     </w:p>
     <w:p>
       <w:pPr>
@@ -4010,7 +3994,7 @@
       <w:pPr>
         <w:pStyle w:val="Heading2"/>
       </w:pPr>
-      <w:bookmarkStart w:id="19" w:name="_Toc411524407"/>
+      <w:bookmarkStart w:id="19" w:name="_Toc420661741"/>
       <w:r>
         <w:t>Conclusion</w:t>
       </w:r>
@@ -4026,7 +4010,7 @@
         <w:pStyle w:val="Heading1"/>
       </w:pPr>
       <w:bookmarkStart w:id="20" w:name="_Toc411324210"/>
-      <w:bookmarkStart w:id="21" w:name="_Toc411524408"/>
+      <w:bookmarkStart w:id="21" w:name="_Toc420661742"/>
       <w:r>
         <w:t>Lab 3: Custom IP Project</w:t>
       </w:r>
@@ -4078,7 +4062,7 @@
       <w:pPr>
         <w:pStyle w:val="Heading2"/>
       </w:pPr>
-      <w:bookmarkStart w:id="22" w:name="_Toc411524409"/>
+      <w:bookmarkStart w:id="22" w:name="_Toc420661743"/>
       <w:r>
         <w:t>Lab Procedure</w:t>
       </w:r>
@@ -4113,13 +4097,25 @@
     </w:p>
     <w:p>
       <w:r>
-        <w:t>Question 3-1a: What is the purpose of copying the bft source structure?</w:t>
+        <w:rPr>
+          <w:b/>
+        </w:rPr>
+        <w:t>Question 3-1a</w:t>
+      </w:r>
+      <w:r>
+        <w:t>: What is the purpose of copying the bft source structure?</w:t>
       </w:r>
     </w:p>
     <w:p/>
     <w:p>
       <w:r>
-        <w:t>Question 3-1b: What is the command that packages the project as an IP?</w:t>
+        <w:rPr>
+          <w:b/>
+        </w:rPr>
+        <w:t>Question 3-1b</w:t>
+      </w:r>
+      <w:r>
+        <w:t>: What is the command that packages the project as an IP?</w:t>
       </w:r>
     </w:p>
     <w:p/>
@@ -4132,13 +4128,30 @@
         </w:numPr>
       </w:pPr>
       <w:r>
-        <w:t>Use make to generate the Custom IP target in the work directory.</w:t>
-      </w:r>
-    </w:p>
-    <w:p>
-      <w:r>
+        <w:t xml:space="preserve">Use make to generate the Custom </w:t>
+      </w:r>
+      <w:r>
+        <w:t xml:space="preserve">IP target in the work directory: </w:t>
+      </w:r>
+      <w:r>
+        <w:rPr>
+          <w:rFonts w:ascii="Consolas" w:hAnsi="Consolas" w:cs="Consolas"/>
+          <w:sz w:val="20"/>
+          <w:szCs w:val="20"/>
+        </w:rPr>
+        <w:t>make cip</w:t>
+      </w:r>
+    </w:p>
+    <w:p>
+      <w:r>
+        <w:rPr>
+          <w:b/>
+        </w:rPr>
         <w:lastRenderedPageBreak/>
-        <w:t>Question 3-2: What are the three types of files needed to reuse a custom IP?</w:t>
+        <w:t>Question 3-2</w:t>
+      </w:r>
+      <w:r>
+        <w:t>: What are the three types of files needed to reuse a custom IP?</w:t>
       </w:r>
     </w:p>
     <w:p/>
@@ -4172,7 +4185,16 @@
         <w:t>new Vivado</w:t>
       </w:r>
       <w:r>
-        <w:t xml:space="preserve"> project, project_1.</w:t>
+        <w:t xml:space="preserve"> project, </w:t>
+      </w:r>
+      <w:r>
+        <w:rPr>
+          <w:b/>
+        </w:rPr>
+        <w:t>project_1</w:t>
+      </w:r>
+      <w:r>
+        <w:t>.</w:t>
       </w:r>
     </w:p>
     <w:p>
@@ -4190,6 +4212,9 @@
         <w:t xml:space="preserve">device </w:t>
       </w:r>
       <w:r>
+        <w:rPr>
+          <w:b/>
+        </w:rPr>
         <w:t>xc7z020clg484-1</w:t>
       </w:r>
       <w:r>
@@ -4229,25 +4254,52 @@
         <w:rPr>
           <w:b/>
         </w:rPr>
-        <w:t xml:space="preserve">Add Repository </w:t>
+        <w:t xml:space="preserve">+ </w:t>
+      </w:r>
+      <w:r>
+        <w:t>to a</w:t>
+      </w:r>
+      <w:r>
+        <w:t xml:space="preserve">dd </w:t>
+      </w:r>
+      <w:r>
+        <w:t>a r</w:t>
+      </w:r>
+      <w:r>
+        <w:t>epository</w:t>
+      </w:r>
+      <w:r>
+        <w:rPr>
+          <w:b/>
+        </w:rPr>
+        <w:t xml:space="preserve"> </w:t>
       </w:r>
       <w:r>
         <w:t xml:space="preserve">and browse to the location of the </w:t>
       </w:r>
       <w:r>
-        <w:t>bft custom IP:</w:t>
-      </w:r>
-    </w:p>
-    <w:p>
+        <w:rPr>
+          <w:b/>
+        </w:rPr>
+        <w:t>bft</w:t>
+      </w:r>
+      <w:r>
+        <w:t xml:space="preserve"> custom IP:</w:t>
+      </w:r>
+    </w:p>
+    <w:p>
+      <w:pPr>
+        <w:jc w:val="center"/>
+      </w:pPr>
       <w:r>
         <w:rPr>
           <w:noProof/>
         </w:rPr>
         <w:drawing>
-          <wp:inline distT="0" distB="0" distL="0" distR="0">
-            <wp:extent cx="4533628" cy="3857625"/>
-            <wp:effectExtent l="0" t="0" r="635" b="0"/>
-            <wp:docPr id="3" name="Picture 3"/>
+          <wp:inline distT="0" distB="0" distL="0" distR="0" wp14:anchorId="0409A956" wp14:editId="21DC4CFF">
+            <wp:extent cx="4286250" cy="3467100"/>
+            <wp:effectExtent l="0" t="0" r="0" b="0"/>
+            <wp:docPr id="10" name="Picture 10"/>
             <wp:cNvGraphicFramePr>
               <a:graphicFrameLocks xmlns:a="http://schemas.openxmlformats.org/drawingml/2006/main" noChangeAspect="1"/>
             </wp:cNvGraphicFramePr>
@@ -4255,36 +4307,23 @@
               <a:graphicData uri="http://schemas.openxmlformats.org/drawingml/2006/picture">
                 <pic:pic xmlns:pic="http://schemas.openxmlformats.org/drawingml/2006/picture">
                   <pic:nvPicPr>
-                    <pic:cNvPr id="0" name="Picture 3"/>
-                    <pic:cNvPicPr>
-                      <a:picLocks noChangeAspect="1" noChangeArrowheads="1"/>
-                    </pic:cNvPicPr>
+                    <pic:cNvPr id="1" name=""/>
+                    <pic:cNvPicPr/>
                   </pic:nvPicPr>
                   <pic:blipFill>
-                    <a:blip r:embed="rId9">
-                      <a:extLst>
-                        <a:ext uri="{28A0092B-C50C-407E-A947-70E740481C1C}">
-                          <a14:useLocalDpi xmlns:a14="http://schemas.microsoft.com/office/drawing/2010/main" val="0"/>
-                        </a:ext>
-                      </a:extLst>
-                    </a:blip>
-                    <a:srcRect/>
+                    <a:blip r:embed="rId9"/>
                     <a:stretch>
                       <a:fillRect/>
                     </a:stretch>
                   </pic:blipFill>
-                  <pic:spPr bwMode="auto">
+                  <pic:spPr>
                     <a:xfrm>
                       <a:off x="0" y="0"/>
-                      <a:ext cx="4539108" cy="3862288"/>
+                      <a:ext cx="4286250" cy="3467100"/>
                     </a:xfrm>
                     <a:prstGeom prst="rect">
                       <a:avLst/>
                     </a:prstGeom>
-                    <a:noFill/>
-                    <a:ln>
-                      <a:noFill/>
-                    </a:ln>
                   </pic:spPr>
                 </pic:pic>
               </a:graphicData>
@@ -4308,16 +4347,18 @@
     <w:p>
       <w:pPr>
         <w:pStyle w:val="ListParagraph"/>
+        <w:ind w:left="0"/>
+        <w:jc w:val="center"/>
       </w:pPr>
       <w:r>
         <w:rPr>
           <w:noProof/>
         </w:rPr>
         <w:drawing>
-          <wp:inline distT="0" distB="0" distL="0" distR="0">
-            <wp:extent cx="4629150" cy="1714500"/>
+          <wp:inline distT="0" distB="0" distL="0" distR="0" wp14:anchorId="7ACC9E49" wp14:editId="5C5039D2">
+            <wp:extent cx="4629150" cy="1428750"/>
             <wp:effectExtent l="0" t="0" r="0" b="0"/>
-            <wp:docPr id="5" name="Picture 5"/>
+            <wp:docPr id="12" name="Picture 12"/>
             <wp:cNvGraphicFramePr>
               <a:graphicFrameLocks xmlns:a="http://schemas.openxmlformats.org/drawingml/2006/main" noChangeAspect="1"/>
             </wp:cNvGraphicFramePr>
@@ -4325,36 +4366,23 @@
               <a:graphicData uri="http://schemas.openxmlformats.org/drawingml/2006/picture">
                 <pic:pic xmlns:pic="http://schemas.openxmlformats.org/drawingml/2006/picture">
                   <pic:nvPicPr>
-                    <pic:cNvPr id="0" name="Picture 4"/>
-                    <pic:cNvPicPr>
-                      <a:picLocks noChangeAspect="1" noChangeArrowheads="1"/>
-                    </pic:cNvPicPr>
+                    <pic:cNvPr id="1" name=""/>
+                    <pic:cNvPicPr/>
                   </pic:nvPicPr>
                   <pic:blipFill>
-                    <a:blip r:embed="rId10">
-                      <a:extLst>
-                        <a:ext uri="{28A0092B-C50C-407E-A947-70E740481C1C}">
-                          <a14:useLocalDpi xmlns:a14="http://schemas.microsoft.com/office/drawing/2010/main" val="0"/>
-                        </a:ext>
-                      </a:extLst>
-                    </a:blip>
-                    <a:srcRect/>
+                    <a:blip r:embed="rId10"/>
                     <a:stretch>
                       <a:fillRect/>
                     </a:stretch>
                   </pic:blipFill>
-                  <pic:spPr bwMode="auto">
+                  <pic:spPr>
                     <a:xfrm>
                       <a:off x="0" y="0"/>
-                      <a:ext cx="4629150" cy="1714500"/>
+                      <a:ext cx="4629150" cy="1428750"/>
                     </a:xfrm>
                     <a:prstGeom prst="rect">
                       <a:avLst/>
                     </a:prstGeom>
-                    <a:noFill/>
-                    <a:ln>
-                      <a:noFill/>
-                    </a:ln>
                   </pic:spPr>
                 </pic:pic>
               </a:graphicData>
@@ -4398,6 +4426,7 @@
         <w:rPr>
           <w:noProof/>
         </w:rPr>
+        <w:lastRenderedPageBreak/>
         <w:drawing>
           <wp:inline distT="0" distB="0" distL="0" distR="0">
             <wp:extent cx="3724275" cy="2790825"/>
@@ -4558,10 +4587,19 @@
         </w:numPr>
       </w:pPr>
       <w:r>
-        <w:t>Copy</w:t>
-      </w:r>
-      <w:r>
-        <w:t xml:space="preserve"> the custom IP into a new folder </w:t>
+        <w:t>Similar as with Lab #2 Step 4 c</w:t>
+      </w:r>
+      <w:r>
+        <w:t>opy</w:t>
+      </w:r>
+      <w:r>
+        <w:t xml:space="preserve"> the custom IP into </w:t>
+      </w:r>
+      <w:r>
+        <w:t>the</w:t>
+      </w:r>
+      <w:r>
+        <w:t xml:space="preserve"> </w:t>
       </w:r>
       <w:r>
         <w:rPr>
@@ -4570,10 +4608,22 @@
         <w:t>cip</w:t>
       </w:r>
       <w:r>
-        <w:t xml:space="preserve"> which is at the same level as other sources such as </w:t>
-      </w:r>
-      <w:r>
-        <w:t>hdl and xdc.</w:t>
+        <w:t xml:space="preserve"> </w:t>
+      </w:r>
+      <w:r>
+        <w:t xml:space="preserve">directory </w:t>
+      </w:r>
+      <w:r>
+        <w:t xml:space="preserve">which is at the same level as other sources such as </w:t>
+      </w:r>
+      <w:r>
+        <w:t>hdl and xdc</w:t>
+      </w:r>
+      <w:r>
+        <w:t xml:space="preserve"> in the lab root</w:t>
+      </w:r>
+      <w:r>
+        <w:t>.</w:t>
       </w:r>
       <w:r>
         <w:t xml:space="preserve"> The </w:t>
@@ -4585,7 +4635,16 @@
         <w:t>bft</w:t>
       </w:r>
       <w:r>
-        <w:t xml:space="preserve"> directory containing the custom IP files should reside inside the </w:t>
+        <w:t xml:space="preserve"> directory containing the custom IP files should reside inside the</w:t>
+      </w:r>
+      <w:r>
+        <w:t xml:space="preserve"> </w:t>
+      </w:r>
+      <w:r>
+        <w:rPr>
+          <w:b/>
+        </w:rPr>
+        <w:t>work/</w:t>
       </w:r>
       <w:r>
         <w:rPr>
@@ -4667,7 +4726,7 @@
       <w:pPr>
         <w:pStyle w:val="Heading2"/>
       </w:pPr>
-      <w:bookmarkStart w:id="23" w:name="_Toc411524410"/>
+      <w:bookmarkStart w:id="23" w:name="_Toc420661744"/>
       <w:r>
         <w:t>Conclusion</w:t>
       </w:r>
@@ -4692,7 +4751,7 @@
         <w:pStyle w:val="Heading1"/>
       </w:pPr>
       <w:bookmarkStart w:id="24" w:name="_Toc411324211"/>
-      <w:bookmarkStart w:id="25" w:name="_Toc411524411"/>
+      <w:bookmarkStart w:id="25" w:name="_Toc420661745"/>
       <w:r>
         <w:lastRenderedPageBreak/>
         <w:t>Lab 4: HLS-Based IP</w:t>
@@ -4718,7 +4777,7 @@
       <w:pPr>
         <w:pStyle w:val="Heading2"/>
       </w:pPr>
-      <w:bookmarkStart w:id="26" w:name="_Toc411524412"/>
+      <w:bookmarkStart w:id="26" w:name="_Toc420661746"/>
       <w:r>
         <w:t>Lab Procedure</w:t>
       </w:r>
@@ -4745,13 +4804,28 @@
         <w:t xml:space="preserve"> script inside the scripts directory. This script </w:t>
       </w:r>
       <w:r>
-        <w:t>synthesizes rg</w:t>
-      </w:r>
-      <w:r>
+        <w:t xml:space="preserve">synthesizes </w:t>
+      </w:r>
+      <w:r>
+        <w:rPr>
+          <w:b/>
+        </w:rPr>
+        <w:t>rg</w:t>
+      </w:r>
+      <w:r>
+        <w:rPr>
+          <w:b/>
+        </w:rPr>
         <w:t>b</w:t>
       </w:r>
       <w:r>
-        <w:t xml:space="preserve">_mux and </w:t>
+        <w:rPr>
+          <w:b/>
+        </w:rPr>
+        <w:t>_mux</w:t>
+      </w:r>
+      <w:r>
+        <w:t xml:space="preserve"> and </w:t>
       </w:r>
       <w:r>
         <w:t xml:space="preserve">packages </w:t>
@@ -4765,19 +4839,37 @@
     </w:p>
     <w:p>
       <w:r>
-        <w:t>Question 4-1a: What program is used to run this script?</w:t>
+        <w:rPr>
+          <w:b/>
+        </w:rPr>
+        <w:t>Question 4-1a</w:t>
+      </w:r>
+      <w:r>
+        <w:t>: What program is used to run this script?</w:t>
       </w:r>
     </w:p>
     <w:p/>
     <w:p>
       <w:r>
-        <w:t>Question 4-1b: What command packages the design as a custom IP?</w:t>
+        <w:rPr>
+          <w:b/>
+        </w:rPr>
+        <w:t>Question 4-1b</w:t>
+      </w:r>
+      <w:r>
+        <w:t>: What command packages the design as a custom IP?</w:t>
       </w:r>
     </w:p>
     <w:p/>
     <w:p>
       <w:r>
-        <w:t xml:space="preserve">Question 4-1c: What is a </w:t>
+        <w:rPr>
+          <w:b/>
+        </w:rPr>
+        <w:t>Question 4-1c</w:t>
+      </w:r>
+      <w:r>
+        <w:t xml:space="preserve">: What is a </w:t>
       </w:r>
       <w:r>
         <w:t>good</w:t>
@@ -4814,12 +4906,42 @@
         <w:t xml:space="preserve"> in the work directory.</w:t>
       </w:r>
       <w:r>
-        <w:t xml:space="preserve"> Upon completion, locate the rgb_mux custom IP.</w:t>
-      </w:r>
-    </w:p>
-    <w:p>
-      <w:r>
-        <w:t xml:space="preserve">Question 4-2: In which directory are the custom IP files located, relative from </w:t>
+        <w:t xml:space="preserve"> </w:t>
+      </w:r>
+      <w:r>
+        <w:br/>
+      </w:r>
+      <w:r>
+        <w:rPr>
+          <w:rFonts w:ascii="Consolas" w:hAnsi="Consolas" w:cs="Consolas"/>
+          <w:sz w:val="20"/>
+          <w:szCs w:val="20"/>
+        </w:rPr>
+        <w:br/>
+        <w:t>make hls</w:t>
+      </w:r>
+      <w:r>
+        <w:br/>
+      </w:r>
+      <w:r>
+        <w:br/>
+      </w:r>
+      <w:r>
+        <w:t>Upon completion, locate the rgb_mux custom IP.</w:t>
+      </w:r>
+      <w:r>
+        <w:t xml:space="preserve"> </w:t>
+      </w:r>
+    </w:p>
+    <w:p>
+      <w:r>
+        <w:rPr>
+          <w:b/>
+        </w:rPr>
+        <w:t>Question 4-2</w:t>
+      </w:r>
+      <w:r>
+        <w:t xml:space="preserve">: In which directory are the custom IP files located, relative from </w:t>
       </w:r>
       <w:r>
         <w:rPr>
@@ -4853,7 +4975,16 @@
         <w:t>project_1</w:t>
       </w:r>
       <w:r>
-        <w:t>. You should see the rgb_mux IP in the newly added repository.</w:t>
+        <w:t xml:space="preserve">. You should see the </w:t>
+      </w:r>
+      <w:r>
+        <w:rPr>
+          <w:b/>
+        </w:rPr>
+        <w:t>rgb_mux</w:t>
+      </w:r>
+      <w:r>
+        <w:t xml:space="preserve"> IP in the newly added repository.</w:t>
       </w:r>
     </w:p>
     <w:p>
@@ -4862,14 +4993,17 @@
       </w:pPr>
     </w:p>
     <w:p>
+      <w:pPr>
+        <w:jc w:val="center"/>
+      </w:pPr>
       <w:r>
         <w:rPr>
           <w:noProof/>
         </w:rPr>
         <w:drawing>
-          <wp:inline distT="0" distB="0" distL="0" distR="0">
-            <wp:extent cx="5486400" cy="1666875"/>
-            <wp:effectExtent l="0" t="0" r="0" b="9525"/>
+          <wp:inline distT="0" distB="0" distL="0" distR="0" wp14:anchorId="4F0ED09C" wp14:editId="4C24938D">
+            <wp:extent cx="5554982" cy="1543050"/>
+            <wp:effectExtent l="0" t="0" r="7620" b="0"/>
             <wp:docPr id="1" name="Picture 1"/>
             <wp:cNvGraphicFramePr>
               <a:graphicFrameLocks xmlns:a="http://schemas.openxmlformats.org/drawingml/2006/main" noChangeAspect="1"/>
@@ -4878,36 +5012,23 @@
               <a:graphicData uri="http://schemas.openxmlformats.org/drawingml/2006/picture">
                 <pic:pic xmlns:pic="http://schemas.openxmlformats.org/drawingml/2006/picture">
                   <pic:nvPicPr>
-                    <pic:cNvPr id="0" name="Picture 1"/>
-                    <pic:cNvPicPr>
-                      <a:picLocks noChangeAspect="1" noChangeArrowheads="1"/>
-                    </pic:cNvPicPr>
+                    <pic:cNvPr id="1" name=""/>
+                    <pic:cNvPicPr/>
                   </pic:nvPicPr>
                   <pic:blipFill>
-                    <a:blip r:embed="rId13">
-                      <a:extLst>
-                        <a:ext uri="{28A0092B-C50C-407E-A947-70E740481C1C}">
-                          <a14:useLocalDpi xmlns:a14="http://schemas.microsoft.com/office/drawing/2010/main" val="0"/>
-                        </a:ext>
-                      </a:extLst>
-                    </a:blip>
-                    <a:srcRect/>
+                    <a:blip r:embed="rId13"/>
                     <a:stretch>
                       <a:fillRect/>
                     </a:stretch>
                   </pic:blipFill>
-                  <pic:spPr bwMode="auto">
+                  <pic:spPr>
                     <a:xfrm>
                       <a:off x="0" y="0"/>
-                      <a:ext cx="5486400" cy="1666875"/>
+                      <a:ext cx="5590804" cy="1553001"/>
                     </a:xfrm>
                     <a:prstGeom prst="rect">
                       <a:avLst/>
                     </a:prstGeom>
-                    <a:noFill/>
-                    <a:ln>
-                      <a:noFill/>
-                    </a:ln>
                   </pic:spPr>
                 </pic:pic>
               </a:graphicData>
@@ -4918,6 +5039,7 @@
     </w:p>
     <w:p>
       <w:r>
+        <w:lastRenderedPageBreak/>
         <w:t>And you should be able to instantiate the IP in a block design:</w:t>
       </w:r>
     </w:p>
@@ -4926,7 +5048,6 @@
         <w:rPr>
           <w:noProof/>
         </w:rPr>
-        <w:lastRenderedPageBreak/>
         <w:drawing>
           <wp:inline distT="0" distB="0" distL="0" distR="0">
             <wp:extent cx="3857625" cy="2438400"/>
@@ -5007,7 +5128,10 @@
         <w:t>cip</w:t>
       </w:r>
       <w:r>
-        <w:t xml:space="preserve"> directory next to </w:t>
+        <w:t xml:space="preserve"> directory </w:t>
+      </w:r>
+      <w:r>
+        <w:t xml:space="preserve">in the lab root along with </w:t>
       </w:r>
       <w:r>
         <w:rPr>
@@ -5016,7 +5140,25 @@
         <w:t>bft</w:t>
       </w:r>
       <w:r>
-        <w:t xml:space="preserve">. Create a new directory inside cip called </w:t>
+        <w:rPr>
+          <w:b/>
+        </w:rPr>
+        <w:t xml:space="preserve"> </w:t>
+      </w:r>
+      <w:r>
+        <w:t>from lab #3</w:t>
+      </w:r>
+      <w:r>
+        <w:t xml:space="preserve">. </w:t>
+      </w:r>
+      <w:r>
+        <w:t xml:space="preserve">Copy the </w:t>
+      </w:r>
+      <w:r>
+        <w:rPr>
+          <w:b/>
+        </w:rPr>
+        <w:t>work/cip/</w:t>
       </w:r>
       <w:r>
         <w:rPr>
@@ -5025,7 +5167,28 @@
         <w:t>rgb_mux</w:t>
       </w:r>
       <w:r>
-        <w:t xml:space="preserve"> and place its custom IP files into this directory. It should also be structurally similar to bft so that the component.xml file and xgui directory are found inside rgb_mux.</w:t>
+        <w:t xml:space="preserve"> </w:t>
+      </w:r>
+      <w:r>
+        <w:t xml:space="preserve">directory </w:t>
+      </w:r>
+      <w:r>
+        <w:t>into th</w:t>
+      </w:r>
+      <w:r>
+        <w:t xml:space="preserve">e </w:t>
+      </w:r>
+      <w:r>
+        <w:rPr>
+          <w:b/>
+        </w:rPr>
+        <w:t xml:space="preserve">&lt;labroot&gt;/cip </w:t>
+      </w:r>
+      <w:r>
+        <w:t>directory</w:t>
+      </w:r>
+      <w:r>
+        <w:t xml:space="preserve">. </w:t>
       </w:r>
     </w:p>
     <w:p>
@@ -5077,7 +5240,7 @@
       <w:pPr>
         <w:pStyle w:val="Heading2"/>
       </w:pPr>
-      <w:bookmarkStart w:id="27" w:name="_Toc411524413"/>
+      <w:bookmarkStart w:id="27" w:name="_Toc420661747"/>
       <w:r>
         <w:t>Conclusion</w:t>
       </w:r>
@@ -5093,7 +5256,7 @@
         <w:pStyle w:val="Heading1"/>
       </w:pPr>
       <w:bookmarkStart w:id="28" w:name="_Toc411324212"/>
-      <w:bookmarkStart w:id="29" w:name="_Toc411524414"/>
+      <w:bookmarkStart w:id="29" w:name="_Toc420661748"/>
       <w:r>
         <w:t>Lab 5: IPI Block Design Project</w:t>
       </w:r>
@@ -5130,7 +5293,7 @@
       <w:pPr>
         <w:pStyle w:val="Heading2"/>
       </w:pPr>
-      <w:bookmarkStart w:id="30" w:name="_Toc411524415"/>
+      <w:bookmarkStart w:id="30" w:name="_Toc420661749"/>
       <w:r>
         <w:t>Lab Procedure</w:t>
       </w:r>
@@ -5145,13 +5308,39 @@
         </w:numPr>
       </w:pPr>
       <w:r>
-        <w:t>The block design generation may take a bit longer to run than the previous labs. First use the makefile to generate the block design then proceed with the next steps while Vivado runs in the background.</w:t>
+        <w:t xml:space="preserve">The block design generation may take a bit longer to run than the previous labs. First use the makefile </w:t>
+      </w:r>
+      <w:r>
+        <w:t>(</w:t>
+      </w:r>
+      <w:r>
+        <w:rPr>
+          <w:rFonts w:ascii="Consolas" w:hAnsi="Consolas" w:cs="Consolas"/>
+          <w:sz w:val="20"/>
+          <w:szCs w:val="20"/>
+        </w:rPr>
+        <w:t>make bd_gen</w:t>
+      </w:r>
+      <w:r>
+        <w:t>)</w:t>
       </w:r>
       <w:r>
         <w:t xml:space="preserve"> </w:t>
       </w:r>
       <w:r>
-        <w:t>Also if your working directory is becoming cluttered, you may want to clean it.</w:t>
+        <w:t>to generate the block design then proceed with the next steps while Vivado runs in the background.</w:t>
+      </w:r>
+      <w:r>
+        <w:t xml:space="preserve"> </w:t>
+      </w:r>
+      <w:r>
+        <w:t xml:space="preserve">Also if </w:t>
+      </w:r>
+      <w:r>
+        <w:t>you’re</w:t>
+      </w:r>
+      <w:r>
+        <w:t xml:space="preserve"> working directory is becoming cluttered, you may want to clean it.</w:t>
       </w:r>
     </w:p>
     <w:p>
@@ -5195,10 +5384,20 @@
     </w:p>
     <w:p>
       <w:r>
+        <w:rPr>
+          <w:b/>
+        </w:rPr>
+        <w:lastRenderedPageBreak/>
         <w:t>Question 5-2</w:t>
       </w:r>
       <w:r>
-        <w:t>a:</w:t>
+        <w:rPr>
+          <w:b/>
+        </w:rPr>
+        <w:t>a</w:t>
+      </w:r>
+      <w:r>
+        <w:t>:</w:t>
       </w:r>
       <w:r>
         <w:t xml:space="preserve"> How are the custom IPs made available for the block design project?</w:t>
@@ -5207,10 +5406,19 @@
     <w:p/>
     <w:p>
       <w:r>
+        <w:rPr>
+          <w:b/>
+        </w:rPr>
         <w:t>Question 5-2</w:t>
       </w:r>
       <w:r>
-        <w:t xml:space="preserve">b: </w:t>
+        <w:rPr>
+          <w:b/>
+        </w:rPr>
+        <w:t>b</w:t>
+      </w:r>
+      <w:r>
+        <w:t xml:space="preserve">: </w:t>
       </w:r>
       <w:r>
         <w:t xml:space="preserve">How is the block design </w:t>
@@ -5255,10 +5463,19 @@
     <w:p/>
     <w:p>
       <w:r>
+        <w:rPr>
+          <w:b/>
+        </w:rPr>
         <w:t>Question 5-2</w:t>
       </w:r>
       <w:r>
-        <w:t xml:space="preserve">c: </w:t>
+        <w:rPr>
+          <w:b/>
+        </w:rPr>
+        <w:t>c</w:t>
+      </w:r>
+      <w:r>
+        <w:t xml:space="preserve">: </w:t>
       </w:r>
       <w:r>
         <w:t>Which commands package the block design</w:t>
@@ -5300,21 +5517,50 @@
         <w:t>zynq_bd</w:t>
       </w:r>
       <w:r>
+        <w:rPr>
+          <w:b/>
+        </w:rPr>
         <w:t>.</w:t>
       </w:r>
       <w:r>
-        <w:t xml:space="preserve"> Inspect the contents of each directory.</w:t>
+        <w:t xml:space="preserve"> </w:t>
       </w:r>
     </w:p>
     <w:p>
       <w:pPr>
         <w:pStyle w:val="ListParagraph"/>
       </w:pPr>
+      <w:r>
+        <w:t>Inspect</w:t>
+      </w:r>
+      <w:r>
+        <w:t xml:space="preserve"> the contents of each directory, note </w:t>
+      </w:r>
+      <w:r>
+        <w:rPr>
+          <w:b/>
+        </w:rPr>
+        <w:t xml:space="preserve">zynq </w:t>
+      </w:r>
+      <w:r>
+        <w:t>contains a project.</w:t>
+      </w:r>
+    </w:p>
+    <w:p>
+      <w:pPr>
+        <w:pStyle w:val="ListParagraph"/>
+      </w:pPr>
     </w:p>
     <w:p>
       <w:bookmarkStart w:id="31" w:name="_Toc411324213"/>
       <w:r>
+        <w:rPr>
+          <w:b/>
+        </w:rPr>
         <w:t>Question 5-3</w:t>
+      </w:r>
+      <w:r>
+        <w:t>:</w:t>
       </w:r>
       <w:r>
         <w:t xml:space="preserve"> </w:t>
@@ -5347,7 +5593,13 @@
     </w:p>
     <w:p>
       <w:r>
-        <w:t>Question 5-4: Why is there no top design for this project? (Hint: view the Design Runs)</w:t>
+        <w:rPr>
+          <w:b/>
+        </w:rPr>
+        <w:t>Question 5-4</w:t>
+      </w:r>
+      <w:r>
+        <w:t>: Why is there no top design for this project? (Hint: view the Design Runs)</w:t>
       </w:r>
     </w:p>
     <w:p>
@@ -5428,10 +5680,19 @@
       <w:r>
         <w:t xml:space="preserve"> and view the block.tcl file contents.</w:t>
       </w:r>
-    </w:p>
-    <w:p>
-      <w:r>
-        <w:t>Question 5-5: What purpose does this file serve in a scripted flow environment?</w:t>
+      <w:r>
+        <w:t xml:space="preserve"> You can exit Vivado now.</w:t>
+      </w:r>
+    </w:p>
+    <w:p>
+      <w:r>
+        <w:rPr>
+          <w:b/>
+        </w:rPr>
+        <w:t>Question 5-5</w:t>
+      </w:r>
+      <w:r>
+        <w:t>: What purpose does this file serve in a scripted flow environment?</w:t>
       </w:r>
     </w:p>
     <w:p/>
@@ -5456,6 +5717,7 @@
         </w:numPr>
       </w:pPr>
       <w:r>
+        <w:lastRenderedPageBreak/>
         <w:t xml:space="preserve">The </w:t>
       </w:r>
       <w:r>
@@ -5471,37 +5733,25 @@
         <w:t xml:space="preserve">will be stored in </w:t>
       </w:r>
       <w:r>
-        <w:t>a new directory</w:t>
+        <w:t xml:space="preserve">the </w:t>
+      </w:r>
+      <w:r>
+        <w:rPr>
+          <w:b/>
+        </w:rPr>
+        <w:t>bd</w:t>
+      </w:r>
+      <w:r>
+        <w:t xml:space="preserve"> directory in the lab root.</w:t>
       </w:r>
       <w:r>
         <w:t xml:space="preserve"> </w:t>
       </w:r>
       <w:r>
-        <w:rPr>
-          <w:b/>
-        </w:rPr>
-        <w:t>bd</w:t>
-      </w:r>
-      <w:r>
-        <w:t xml:space="preserve">. Create a new directory </w:t>
-      </w:r>
-      <w:r>
-        <w:rPr>
-          <w:b/>
-        </w:rPr>
-        <w:t>b</w:t>
-      </w:r>
-      <w:r>
-        <w:rPr>
-          <w:b/>
-        </w:rPr>
-        <w:t>d</w:t>
-      </w:r>
-      <w:r>
-        <w:t xml:space="preserve"> and </w:t>
-      </w:r>
-      <w:r>
-        <w:t xml:space="preserve">copy the entire zynq_bd directory from the working directory into bd, so that the block design source file </w:t>
+        <w:t>C</w:t>
+      </w:r>
+      <w:r>
+        <w:t xml:space="preserve">opy the entire zynq_bd directory from the working directory into bd, so that the block design source file </w:t>
       </w:r>
       <w:r>
         <w:rPr>
@@ -5516,7 +5766,25 @@
         <w:rPr>
           <w:b/>
         </w:rPr>
-        <w:t xml:space="preserve"> bd/zynq_bd</w:t>
+        <w:t xml:space="preserve"> </w:t>
+      </w:r>
+      <w:r>
+        <w:rPr>
+          <w:b/>
+        </w:rPr>
+        <w:t>&lt;labroot&gt;/</w:t>
+      </w:r>
+      <w:r>
+        <w:rPr>
+          <w:b/>
+        </w:rPr>
+        <w:t>bd/zynq_bd</w:t>
+      </w:r>
+      <w:r>
+        <w:rPr>
+          <w:b/>
+        </w:rPr>
+        <w:t>/</w:t>
       </w:r>
       <w:r>
         <w:t>.</w:t>
@@ -5531,7 +5799,6 @@
         </w:numPr>
       </w:pPr>
       <w:r>
-        <w:lastRenderedPageBreak/>
         <w:t xml:space="preserve">Check in the necessary files for the </w:t>
       </w:r>
       <w:r>
@@ -5578,7 +5845,7 @@
       <w:pPr>
         <w:pStyle w:val="Heading2"/>
       </w:pPr>
-      <w:bookmarkStart w:id="32" w:name="_Toc411524416"/>
+      <w:bookmarkStart w:id="32" w:name="_Toc420661750"/>
       <w:r>
         <w:t>Conclusion</w:t>
       </w:r>
@@ -5605,7 +5872,7 @@
       <w:pPr>
         <w:pStyle w:val="Heading1"/>
       </w:pPr>
-      <w:bookmarkStart w:id="33" w:name="_Toc411524417"/>
+      <w:bookmarkStart w:id="33" w:name="_Toc420661751"/>
       <w:r>
         <w:t xml:space="preserve">Lab 6: </w:t>
       </w:r>
@@ -5677,7 +5944,7 @@
       <w:pPr>
         <w:pStyle w:val="Heading2"/>
       </w:pPr>
-      <w:bookmarkStart w:id="34" w:name="_Toc411524418"/>
+      <w:bookmarkStart w:id="34" w:name="_Toc420661752"/>
       <w:r>
         <w:t>Lab Procedure</w:t>
       </w:r>
@@ -5702,9 +5969,15 @@
         </w:rPr>
       </w:pPr>
       <w:r>
+        <w:rPr>
+          <w:b/>
+        </w:rPr>
         <w:t>Question 6-1</w:t>
       </w:r>
       <w:r>
+        <w:rPr>
+          <w:b/>
+        </w:rPr>
         <w:t>a</w:t>
       </w:r>
       <w:r>
@@ -5714,9 +5987,15 @@
     <w:p/>
     <w:p>
       <w:r>
+        <w:rPr>
+          <w:b/>
+        </w:rPr>
         <w:t>Question 6-1b</w:t>
       </w:r>
       <w:r>
+        <w:t>:</w:t>
+      </w:r>
+      <w:r>
         <w:t xml:space="preserve"> Find the variable REUSEGOLDEN. </w:t>
       </w:r>
       <w:r>
@@ -5726,7 +6005,13 @@
     <w:p/>
     <w:p>
       <w:r>
-        <w:t xml:space="preserve">Question 6-1c: How does setup.tcl use the tclargs </w:t>
+        <w:rPr>
+          <w:b/>
+        </w:rPr>
+        <w:t>Question 6-1c:</w:t>
+      </w:r>
+      <w:r>
+        <w:t xml:space="preserve"> How does setup.tcl use the tclargs </w:t>
       </w:r>
       <w:r>
         <w:rPr>
@@ -5759,9 +6044,15 @@
     </w:p>
     <w:p>
       <w:r>
+        <w:rPr>
+          <w:b/>
+        </w:rPr>
         <w:t>Q</w:t>
       </w:r>
       <w:r>
+        <w:rPr>
+          <w:b/>
+        </w:rPr>
         <w:t>uestion 6-2a</w:t>
       </w:r>
       <w:r>
@@ -5771,19 +6062,37 @@
     <w:p/>
     <w:p>
       <w:r>
+        <w:rPr>
+          <w:b/>
+        </w:rPr>
         <w:t>Question</w:t>
       </w:r>
       <w:r>
+        <w:rPr>
+          <w:b/>
+        </w:rPr>
         <w:t xml:space="preserve"> 6-</w:t>
       </w:r>
       <w:r>
+        <w:rPr>
+          <w:b/>
+        </w:rPr>
         <w:t>2</w:t>
       </w:r>
       <w:r>
+        <w:rPr>
+          <w:b/>
+        </w:rPr>
         <w:t>b</w:t>
       </w:r>
       <w:r>
-        <w:t>: What value of REUSEGOLDEN requires fewer files to be placed under revision control?</w:t>
+        <w:rPr>
+          <w:b/>
+        </w:rPr>
+        <w:t>:</w:t>
+      </w:r>
+      <w:r>
+        <w:t xml:space="preserve"> What value of REUSEGOLDEN requires fewer files to be placed under revision control?</w:t>
       </w:r>
     </w:p>
     <w:p>
@@ -5795,7 +6104,6 @@
         </w:numPr>
       </w:pPr>
       <w:r>
-        <w:lastRenderedPageBreak/>
         <w:t xml:space="preserve">Once </w:t>
       </w:r>
       <w:r>
@@ -5807,7 +6115,13 @@
     </w:p>
     <w:p>
       <w:r>
-        <w:t>Question 6-3: I</w:t>
+        <w:rPr>
+          <w:b/>
+        </w:rPr>
+        <w:t>Question 6-3:</w:t>
+      </w:r>
+      <w:r>
+        <w:t xml:space="preserve"> I</w:t>
       </w:r>
       <w:r>
         <w:t xml:space="preserve">f </w:t>
@@ -5866,7 +6180,7 @@
       <w:pPr>
         <w:pStyle w:val="Heading2"/>
       </w:pPr>
-      <w:bookmarkStart w:id="35" w:name="_Toc411524419"/>
+      <w:bookmarkStart w:id="35" w:name="_Toc420661753"/>
       <w:r>
         <w:t>Conclusion</w:t>
       </w:r>
@@ -11299,7 +11613,7 @@
 </file>
 
 <file path=customXml/itemProps1.xml><?xml version="1.0" encoding="utf-8"?>
-<ds:datastoreItem xmlns:ds="http://schemas.openxmlformats.org/officeDocument/2006/customXml" ds:itemID="{D0990437-F038-4DA8-9FF0-1F714750BE99}">
+<ds:datastoreItem xmlns:ds="http://schemas.openxmlformats.org/officeDocument/2006/customXml" ds:itemID="{9238458D-712C-4FB9-AEDB-427B541E3D21}">
   <ds:schemaRefs>
     <ds:schemaRef ds:uri="http://schemas.openxmlformats.org/officeDocument/2006/bibliography"/>
   </ds:schemaRefs>

</xml_diff>

<commit_message>
Added "tb" to directory list to add to reporistory in lab #1.
</commit_message>
<xml_diff>
--- a/doc/VivadoRevCtrlLab.docx
+++ b/doc/VivadoRevCtrlLab.docx
@@ -9,8 +9,6 @@
       <w:r>
         <w:t>Lab Instructions: Revision Control</w:t>
       </w:r>
-      <w:bookmarkStart w:id="0" w:name="_GoBack"/>
-      <w:bookmarkEnd w:id="0"/>
     </w:p>
     <w:sdt>
       <w:sdtPr>
@@ -1586,13 +1584,13 @@
       <w:pPr>
         <w:pStyle w:val="Heading1"/>
       </w:pPr>
-      <w:bookmarkStart w:id="1" w:name="_Toc411324202"/>
-      <w:bookmarkStart w:id="2" w:name="_Toc420661732"/>
+      <w:bookmarkStart w:id="0" w:name="_Toc411324202"/>
+      <w:bookmarkStart w:id="1" w:name="_Toc420661732"/>
       <w:r>
         <w:t>Introduction</w:t>
       </w:r>
+      <w:bookmarkEnd w:id="0"/>
       <w:bookmarkEnd w:id="1"/>
-      <w:bookmarkEnd w:id="2"/>
     </w:p>
     <w:p>
       <w:r>
@@ -1743,13 +1741,13 @@
       <w:pPr>
         <w:pStyle w:val="Heading2"/>
       </w:pPr>
-      <w:bookmarkStart w:id="3" w:name="_Toc411324203"/>
-      <w:bookmarkStart w:id="4" w:name="_Toc420661733"/>
+      <w:bookmarkStart w:id="2" w:name="_Toc411324203"/>
+      <w:bookmarkStart w:id="3" w:name="_Toc420661733"/>
       <w:r>
         <w:t>Lab Files</w:t>
       </w:r>
+      <w:bookmarkEnd w:id="2"/>
       <w:bookmarkEnd w:id="3"/>
-      <w:bookmarkEnd w:id="4"/>
     </w:p>
     <w:p>
       <w:r>
@@ -1955,13 +1953,13 @@
       <w:pPr>
         <w:pStyle w:val="Heading2"/>
       </w:pPr>
-      <w:bookmarkStart w:id="5" w:name="_Toc411324204"/>
-      <w:bookmarkStart w:id="6" w:name="_Toc420661734"/>
+      <w:bookmarkStart w:id="4" w:name="_Toc411324204"/>
+      <w:bookmarkStart w:id="5" w:name="_Toc420661734"/>
       <w:r>
         <w:t>Working in Shells</w:t>
       </w:r>
+      <w:bookmarkEnd w:id="4"/>
       <w:bookmarkEnd w:id="5"/>
-      <w:bookmarkEnd w:id="6"/>
     </w:p>
     <w:p>
       <w:r>
@@ -2140,19 +2138,35 @@
         <w:pStyle w:val="Caption"/>
         <w:jc w:val="center"/>
       </w:pPr>
-      <w:bookmarkStart w:id="7" w:name="_Ref420591105"/>
+      <w:bookmarkStart w:id="6" w:name="_Ref420591105"/>
       <w:r>
         <w:t xml:space="preserve">Figure </w:t>
       </w:r>
-      <w:fldSimple w:instr=" SEQ Figure \* ARABIC ">
-        <w:r>
-          <w:rPr>
-            <w:noProof/>
-          </w:rPr>
-          <w:t>1</w:t>
-        </w:r>
-      </w:fldSimple>
-      <w:bookmarkEnd w:id="7"/>
+      <w:r>
+        <w:fldChar w:fldCharType="begin"/>
+      </w:r>
+      <w:r>
+        <w:instrText xml:space="preserve"> SEQ Figure </w:instrText>
+      </w:r>
+      <w:r>
+        <w:instrText xml:space="preserve">\* ARABIC </w:instrText>
+      </w:r>
+      <w:r>
+        <w:fldChar w:fldCharType="separate"/>
+      </w:r>
+      <w:r>
+        <w:rPr>
+          <w:noProof/>
+        </w:rPr>
+        <w:t>1</w:t>
+      </w:r>
+      <w:r>
+        <w:rPr>
+          <w:noProof/>
+        </w:rPr>
+        <w:fldChar w:fldCharType="end"/>
+      </w:r>
+      <w:bookmarkEnd w:id="6"/>
       <w:r>
         <w:t>: Setting up the shell environment</w:t>
       </w:r>
@@ -2402,16 +2416,16 @@
       <w:pPr>
         <w:pStyle w:val="Heading2"/>
       </w:pPr>
-      <w:bookmarkStart w:id="8" w:name="_Toc411324205"/>
-      <w:bookmarkStart w:id="9" w:name="_Toc420661735"/>
+      <w:bookmarkStart w:id="7" w:name="_Toc411324205"/>
+      <w:bookmarkStart w:id="8" w:name="_Toc420661735"/>
       <w:r>
         <w:t xml:space="preserve">About the </w:t>
       </w:r>
       <w:r>
         <w:t>Lab Questions</w:t>
       </w:r>
+      <w:bookmarkEnd w:id="7"/>
       <w:bookmarkEnd w:id="8"/>
-      <w:bookmarkEnd w:id="9"/>
     </w:p>
     <w:p>
       <w:r>
@@ -2452,8 +2466,8 @@
       <w:pPr>
         <w:pStyle w:val="Heading1"/>
       </w:pPr>
-      <w:bookmarkStart w:id="10" w:name="_Toc411324206"/>
-      <w:bookmarkStart w:id="11" w:name="_Toc420661736"/>
+      <w:bookmarkStart w:id="9" w:name="_Toc411324206"/>
+      <w:bookmarkStart w:id="10" w:name="_Toc420661736"/>
       <w:r>
         <w:lastRenderedPageBreak/>
         <w:t xml:space="preserve">Lab 1 : </w:t>
@@ -2461,58 +2475,58 @@
       <w:r>
         <w:t>Simple RTL Project</w:t>
       </w:r>
+      <w:bookmarkEnd w:id="9"/>
       <w:bookmarkEnd w:id="10"/>
+    </w:p>
+    <w:p>
+      <w:r>
+        <w:t>In this lab we will start wi</w:t>
+      </w:r>
+      <w:r>
+        <w:t xml:space="preserve">th a </w:t>
+      </w:r>
+      <w:r>
+        <w:t>very simple design</w:t>
+      </w:r>
+      <w:r>
+        <w:t xml:space="preserve"> </w:t>
+      </w:r>
+      <w:r>
+        <w:rPr>
+          <w:b/>
+        </w:rPr>
+        <w:t>top</w:t>
+      </w:r>
+      <w:r>
+        <w:t xml:space="preserve"> </w:t>
+      </w:r>
+      <w:r>
+        <w:t>to</w:t>
+      </w:r>
+      <w:r>
+        <w:t xml:space="preserve"> </w:t>
+      </w:r>
+      <w:r>
+        <w:t>see</w:t>
+      </w:r>
+      <w:r>
+        <w:t xml:space="preserve"> how revision control works with Vivado. </w:t>
+      </w:r>
+      <w:r>
+        <w:t>Our overall goal is to determine the minimum set of files to regenerate top and place those files under revision control. Throughout the labs we will use the project-based flow for simplicity but the concepts can be extended to fit non-project flows.</w:t>
+      </w:r>
+    </w:p>
+    <w:p>
+      <w:pPr>
+        <w:pStyle w:val="Heading2"/>
+      </w:pPr>
+      <w:bookmarkStart w:id="11" w:name="_Toc411324207"/>
+      <w:bookmarkStart w:id="12" w:name="_Toc420661737"/>
+      <w:r>
+        <w:t>Lab Procedure</w:t>
+      </w:r>
       <w:bookmarkEnd w:id="11"/>
-    </w:p>
-    <w:p>
-      <w:r>
-        <w:t>In this lab we will start wi</w:t>
-      </w:r>
-      <w:r>
-        <w:t xml:space="preserve">th a </w:t>
-      </w:r>
-      <w:r>
-        <w:t>very simple design</w:t>
-      </w:r>
-      <w:r>
-        <w:t xml:space="preserve"> </w:t>
-      </w:r>
-      <w:r>
-        <w:rPr>
-          <w:b/>
-        </w:rPr>
-        <w:t>top</w:t>
-      </w:r>
-      <w:r>
-        <w:t xml:space="preserve"> </w:t>
-      </w:r>
-      <w:r>
-        <w:t>to</w:t>
-      </w:r>
-      <w:r>
-        <w:t xml:space="preserve"> </w:t>
-      </w:r>
-      <w:r>
-        <w:t>see</w:t>
-      </w:r>
-      <w:r>
-        <w:t xml:space="preserve"> how revision control works with Vivado. </w:t>
-      </w:r>
-      <w:r>
-        <w:t>Our overall goal is to determine the minimum set of files to regenerate top and place those files under revision control. Throughout the labs we will use the project-based flow for simplicity but the concepts can be extended to fit non-project flows.</w:t>
-      </w:r>
-    </w:p>
-    <w:p>
-      <w:pPr>
-        <w:pStyle w:val="Heading2"/>
-      </w:pPr>
-      <w:bookmarkStart w:id="12" w:name="_Toc411324207"/>
-      <w:bookmarkStart w:id="13" w:name="_Toc420661737"/>
-      <w:r>
-        <w:t>Lab Procedure</w:t>
-      </w:r>
       <w:bookmarkEnd w:id="12"/>
-      <w:bookmarkEnd w:id="13"/>
     </w:p>
     <w:p>
       <w:pPr>
@@ -3065,6 +3079,8 @@
       <w:pPr>
         <w:ind w:left="720"/>
       </w:pPr>
+      <w:bookmarkStart w:id="13" w:name="_GoBack"/>
+      <w:bookmarkEnd w:id="13"/>
     </w:p>
     <w:p>
       <w:pPr>
@@ -3249,6 +3265,14 @@
           <w:szCs w:val="20"/>
         </w:rPr>
         <w:t>scripts xdc</w:t>
+      </w:r>
+      <w:r>
+        <w:rPr>
+          <w:rFonts w:ascii="Consolas" w:hAnsi="Consolas" w:cs="Consolas"/>
+          <w:sz w:val="20"/>
+          <w:szCs w:val="20"/>
+        </w:rPr>
+        <w:t xml:space="preserve"> tb</w:t>
       </w:r>
     </w:p>
     <w:p>
@@ -11613,7 +11637,7 @@
 </file>
 
 <file path=customXml/itemProps1.xml><?xml version="1.0" encoding="utf-8"?>
-<ds:datastoreItem xmlns:ds="http://schemas.openxmlformats.org/officeDocument/2006/customXml" ds:itemID="{9238458D-712C-4FB9-AEDB-427B541E3D21}">
+<ds:datastoreItem xmlns:ds="http://schemas.openxmlformats.org/officeDocument/2006/customXml" ds:itemID="{41E0A97C-9F7E-4667-9D68-7A6440231FA2}">
   <ds:schemaRefs>
     <ds:schemaRef ds:uri="http://schemas.openxmlformats.org/officeDocument/2006/bibliography"/>
   </ds:schemaRefs>

</xml_diff>